<commit_message>
set correct svn links
git-svn-id: https://svn.code.sf.net/p/xigmanas/code/branches/12.1.0.4@7856 beaaabd7-781f-4c1e-bc4d-5cfe25df7511
</commit_message>
<xml_diff>
--- a/doc/Development Manual.docx
+++ b/doc/Development Manual.docx
@@ -1,6 +1,6 @@
 
 <file path=word/document.xml><?xml version="1.0" encoding="utf-8"?>
-<w:document xmlns:wpc="http://schemas.microsoft.com/office/word/2010/wordprocessingCanvas" xmlns:cx="http://schemas.microsoft.com/office/drawing/2014/chartex" xmlns:cx1="http://schemas.microsoft.com/office/drawing/2015/9/8/chartex" xmlns:cx2="http://schemas.microsoft.com/office/drawing/2015/10/21/chartex" xmlns:cx3="http://schemas.microsoft.com/office/drawing/2016/5/9/chartex" xmlns:cx4="http://schemas.microsoft.com/office/drawing/2016/5/10/chartex" xmlns:cx5="http://schemas.microsoft.com/office/drawing/2016/5/11/chartex" xmlns:cx6="http://schemas.microsoft.com/office/drawing/2016/5/12/chartex" xmlns:cx7="http://schemas.microsoft.com/office/drawing/2016/5/13/chartex" xmlns:cx8="http://schemas.microsoft.com/office/drawing/2016/5/14/chartex" xmlns:mc="http://schemas.openxmlformats.org/markup-compatibility/2006" xmlns:aink="http://schemas.microsoft.com/office/drawing/2016/ink" xmlns:am3d="http://schemas.microsoft.com/office/drawing/2017/model3d" xmlns:o="urn:schemas-microsoft-com:office:office" xmlns:r="http://schemas.openxmlformats.org/officeDocument/2006/relationships" xmlns:m="http://schemas.openxmlformats.org/officeDocument/2006/math" xmlns:v="urn:schemas-microsoft-com:vml" xmlns:wp14="http://schemas.microsoft.com/office/word/2010/wordprocessingDrawing" xmlns:wp="http://schemas.openxmlformats.org/drawingml/2006/wordprocessingDrawing" xmlns:w10="urn:schemas-microsoft-com:office:word" xmlns:w="http://schemas.openxmlformats.org/wordprocessingml/2006/main" xmlns:w14="http://schemas.microsoft.com/office/word/2010/wordml" xmlns:w15="http://schemas.microsoft.com/office/word/2012/wordml" xmlns:w16cid="http://schemas.microsoft.com/office/word/2016/wordml/cid" xmlns:w16se="http://schemas.microsoft.com/office/word/2015/wordml/symex" xmlns:wpg="http://schemas.microsoft.com/office/word/2010/wordprocessingGroup" xmlns:wpi="http://schemas.microsoft.com/office/word/2010/wordprocessingInk" xmlns:wne="http://schemas.microsoft.com/office/word/2006/wordml" xmlns:wps="http://schemas.microsoft.com/office/word/2010/wordprocessingShape" mc:Ignorable="w14 w15 w16se w16cid wp14">
+<w:document xmlns:wpc="http://schemas.microsoft.com/office/word/2010/wordprocessingCanvas" xmlns:cx="http://schemas.microsoft.com/office/drawing/2014/chartex" xmlns:cx1="http://schemas.microsoft.com/office/drawing/2015/9/8/chartex" xmlns:cx2="http://schemas.microsoft.com/office/drawing/2015/10/21/chartex" xmlns:cx3="http://schemas.microsoft.com/office/drawing/2016/5/9/chartex" xmlns:cx4="http://schemas.microsoft.com/office/drawing/2016/5/10/chartex" xmlns:cx5="http://schemas.microsoft.com/office/drawing/2016/5/11/chartex" xmlns:cx6="http://schemas.microsoft.com/office/drawing/2016/5/12/chartex" xmlns:cx7="http://schemas.microsoft.com/office/drawing/2016/5/13/chartex" xmlns:cx8="http://schemas.microsoft.com/office/drawing/2016/5/14/chartex" xmlns:mc="http://schemas.openxmlformats.org/markup-compatibility/2006" xmlns:aink="http://schemas.microsoft.com/office/drawing/2016/ink" xmlns:am3d="http://schemas.microsoft.com/office/drawing/2017/model3d" xmlns:o="urn:schemas-microsoft-com:office:office" xmlns:r="http://schemas.openxmlformats.org/officeDocument/2006/relationships" xmlns:m="http://schemas.openxmlformats.org/officeDocument/2006/math" xmlns:v="urn:schemas-microsoft-com:vml" xmlns:wp14="http://schemas.microsoft.com/office/word/2010/wordprocessingDrawing" xmlns:wp="http://schemas.openxmlformats.org/drawingml/2006/wordprocessingDrawing" xmlns:w10="urn:schemas-microsoft-com:office:word" xmlns:w="http://schemas.openxmlformats.org/wordprocessingml/2006/main" xmlns:w14="http://schemas.microsoft.com/office/word/2010/wordml" xmlns:w15="http://schemas.microsoft.com/office/word/2012/wordml" xmlns:w16cex="http://schemas.microsoft.com/office/word/2018/wordml/cex" xmlns:w16cid="http://schemas.microsoft.com/office/word/2016/wordml/cid" xmlns:w16="http://schemas.microsoft.com/office/word/2018/wordml" xmlns:w16se="http://schemas.microsoft.com/office/word/2015/wordml/symex" xmlns:wpg="http://schemas.microsoft.com/office/word/2010/wordprocessingGroup" xmlns:wpi="http://schemas.microsoft.com/office/word/2010/wordprocessingInk" xmlns:wne="http://schemas.microsoft.com/office/word/2006/wordml" xmlns:wps="http://schemas.microsoft.com/office/word/2010/wordprocessingShape" mc:Ignorable="w14 w15 w16se w16cid w16 w16cex wp14">
   <w:body>
     <w:p>
       <w:pPr>
@@ -46,7 +46,6 @@
         </w:rPr>
         <w:t xml:space="preserve">ompile </w:t>
       </w:r>
-      <w:proofErr w:type="spellStart"/>
       <w:r>
         <w:rPr>
           <w:sz w:val="24"/>
@@ -54,282 +53,262 @@
         </w:rPr>
         <w:t>XigmasNAS</w:t>
       </w:r>
-      <w:proofErr w:type="spellEnd"/>
       <w:r>
         <w:rPr>
           <w:sz w:val="24"/>
           <w:szCs w:val="24"/>
         </w:rPr>
-        <w:t xml:space="preserve"> Y</w:t>
+        <w:t xml:space="preserve"> </w:t>
       </w:r>
       <w:r>
         <w:rPr>
           <w:sz w:val="24"/>
           <w:szCs w:val="24"/>
         </w:rPr>
-        <w:t>ourself</w:t>
-      </w:r>
-    </w:p>
-    <w:p>
-      <w:pPr>
-        <w:pStyle w:val="Geenafstand"/>
-      </w:pPr>
-      <w:r>
-        <w:t xml:space="preserve">This is the easiest way for studying/modify </w:t>
-      </w:r>
-      <w:proofErr w:type="spellStart"/>
-      <w:r>
-        <w:t>XigmaNAS</w:t>
-      </w:r>
-      <w:proofErr w:type="spellEnd"/>
-      <w:r>
-        <w:t>. It also assumes that the user has an bit of understanding of FreeBSD, including adding ports, packages and using the vi text editor.</w:t>
-      </w:r>
-    </w:p>
-    <w:p>
-      <w:pPr>
-        <w:pStyle w:val="Geenafstand"/>
-      </w:pPr>
-      <w:r>
-        <w:br/>
-      </w:r>
-      <w:r>
-        <w:rPr>
-          <w:b/>
-          <w:u w:val="single"/>
-        </w:rPr>
-        <w:t xml:space="preserve">Start prepare the </w:t>
-      </w:r>
-      <w:proofErr w:type="spellStart"/>
-      <w:r>
-        <w:rPr>
-          <w:b/>
-          <w:u w:val="single"/>
-        </w:rPr>
-        <w:t>XigmaNAS</w:t>
-      </w:r>
-      <w:proofErr w:type="spellEnd"/>
-      <w:r>
-        <w:rPr>
-          <w:b/>
-          <w:u w:val="single"/>
-        </w:rPr>
-        <w:t xml:space="preserve"> development environment.</w:t>
-      </w:r>
-      <w:r>
-        <w:rPr>
-          <w:b/>
-        </w:rPr>
-        <w:br/>
-      </w:r>
-    </w:p>
-    <w:p>
-      <w:pPr>
-        <w:pStyle w:val="Geenafstand"/>
-      </w:pPr>
-      <w:r>
-        <w:rPr>
-          <w:b/>
-          <w:u w:val="single"/>
-        </w:rPr>
-        <w:t>1.</w:t>
-      </w:r>
-      <w:r>
-        <w:rPr>
-          <w:u w:val="single"/>
-        </w:rPr>
-        <w:t xml:space="preserve"> Install FreeBSD </w:t>
-      </w:r>
-      <w:r>
-        <w:rPr>
-          <w:u w:val="single"/>
-        </w:rPr>
-        <w:t xml:space="preserve"> 1</w:t>
-      </w:r>
-      <w:r>
-        <w:rPr>
-          <w:u w:val="single"/>
-        </w:rPr>
-        <w:t>2</w:t>
-      </w:r>
-      <w:r>
-        <w:rPr>
-          <w:u w:val="single"/>
-        </w:rPr>
-        <w:t>.</w:t>
-      </w:r>
-      <w:r>
-        <w:rPr>
-          <w:u w:val="single"/>
-        </w:rPr>
-        <w:t>1</w:t>
-      </w:r>
-      <w:r>
-        <w:rPr>
-          <w:u w:val="single"/>
-        </w:rPr>
-        <w:t xml:space="preserve"> RELEASE.</w:t>
-      </w:r>
-      <w:r>
-        <w:br/>
-        <w:t xml:space="preserve">On your dedicated PC (or under a </w:t>
-      </w:r>
-      <w:proofErr w:type="spellStart"/>
-      <w:r>
-        <w:t>Virtualbox</w:t>
-      </w:r>
-      <w:proofErr w:type="spellEnd"/>
-      <w:r>
-        <w:t xml:space="preserve"> (on </w:t>
-      </w:r>
-      <w:proofErr w:type="spellStart"/>
-      <w:r>
-        <w:t>XigmaNAS</w:t>
-      </w:r>
-      <w:proofErr w:type="spellEnd"/>
-      <w:r>
-        <w:t xml:space="preserve"> system), </w:t>
-      </w:r>
-      <w:r>
-        <w:t>VMware/</w:t>
-      </w:r>
-      <w:proofErr w:type="spellStart"/>
-      <w:r>
-        <w:t>Qemu</w:t>
-      </w:r>
-      <w:proofErr w:type="spellEnd"/>
-      <w:r>
-        <w:t>) install and setup FreeBSD.</w:t>
-      </w:r>
-    </w:p>
-    <w:p>
-      <w:pPr>
-        <w:pStyle w:val="Geenafstand"/>
-      </w:pPr>
-      <w:r>
-        <w:t>It need less than 27</w:t>
-      </w:r>
-      <w:r>
-        <w:t>GB</w:t>
-      </w:r>
-      <w:r>
-        <w:t xml:space="preserve"> total hard drive space if setting up a dedicated disk slice for only building </w:t>
-      </w:r>
-      <w:proofErr w:type="spellStart"/>
-      <w:r>
-        <w:t>XigmaNAS</w:t>
-      </w:r>
-      <w:proofErr w:type="spellEnd"/>
-      <w:r>
-        <w:t>. (more space</w:t>
-      </w:r>
-      <w:r>
-        <w:t xml:space="preserve"> like </w:t>
-      </w:r>
-      <w:r>
-        <w:t>35</w:t>
-      </w:r>
-      <w:r>
-        <w:t>GB</w:t>
-      </w:r>
-      <w:r>
-        <w:t xml:space="preserve"> is recommended for </w:t>
-      </w:r>
-      <w:r>
-        <w:t xml:space="preserve">active </w:t>
-      </w:r>
-      <w:r>
-        <w:t>development)</w:t>
-      </w:r>
-      <w:r>
-        <w:br/>
-      </w:r>
-      <w:r>
-        <w:br/>
-        <w:t>When installing FreeBSD create two partitions’, a swap (3.5</w:t>
-      </w:r>
-      <w:r>
-        <w:t xml:space="preserve"> </w:t>
-      </w:r>
-      <w:r>
-        <w:t xml:space="preserve">GB </w:t>
-      </w:r>
-      <w:r>
-        <w:t xml:space="preserve">is a good swap size) and a / partition. Avoid using the A (auto) command to partition the slice. You may get some warnings later about mail security. Since this is a dedicated </w:t>
-      </w:r>
-      <w:proofErr w:type="spellStart"/>
-      <w:r>
-        <w:t>XigmaNAS</w:t>
-      </w:r>
-      <w:proofErr w:type="spellEnd"/>
-      <w:r>
-        <w:t xml:space="preserve"> build environment only, you can ignore them.</w:t>
-      </w:r>
-      <w:r>
-        <w:br/>
-      </w:r>
-      <w:r>
-        <w:br/>
-        <w:t xml:space="preserve">Setup the networking services. Those are required to download the source files and ports. </w:t>
-      </w:r>
-    </w:p>
-    <w:p>
-      <w:pPr>
-        <w:pStyle w:val="Geenafstand"/>
-      </w:pPr>
-      <w:r>
-        <w:t xml:space="preserve">Hint: If you use the same machine for both a build environment and as your </w:t>
-      </w:r>
-      <w:proofErr w:type="spellStart"/>
-      <w:r>
-        <w:t>XigmaNAS</w:t>
-      </w:r>
-      <w:proofErr w:type="spellEnd"/>
-      <w:r>
-        <w:t xml:space="preserve"> server, use a different IP-address for the build environment from the NAS environm</w:t>
-      </w:r>
-      <w:r>
-        <w:t xml:space="preserve">ent (if you're not using DHCP). Could be done by bridged adapter in the </w:t>
-      </w:r>
-      <w:proofErr w:type="spellStart"/>
-      <w:r>
-        <w:t>vm</w:t>
-      </w:r>
-      <w:proofErr w:type="spellEnd"/>
-      <w:r>
-        <w:t xml:space="preserve"> settings. </w:t>
-      </w:r>
-      <w:r>
-        <w:t>That way if you later SSH into either environment you won’t get warnings about a fingerprint change.</w:t>
-      </w:r>
-      <w:r>
-        <w:br/>
-      </w:r>
-      <w:r>
-        <w:br/>
-        <w:t>Reboot to complete system install.</w:t>
-      </w:r>
-      <w:r>
-        <w:br/>
-        <w:t>You now can login as root.</w:t>
+        <w:t xml:space="preserve">12.1.0.4 </w:t>
       </w:r>
       <w:bookmarkStart w:id="0" w:name="_GoBack"/>
       <w:bookmarkEnd w:id="0"/>
-    </w:p>
-    <w:p>
-      <w:pPr>
-        <w:pStyle w:val="Geenafstand"/>
-      </w:pPr>
-    </w:p>
-    <w:p>
-      <w:pPr>
-        <w:pStyle w:val="Geenafstand"/>
-      </w:pPr>
+      <w:r>
+        <w:rPr>
+          <w:sz w:val="24"/>
+          <w:szCs w:val="24"/>
+        </w:rPr>
+        <w:t>Y</w:t>
+      </w:r>
+      <w:r>
+        <w:rPr>
+          <w:sz w:val="24"/>
+          <w:szCs w:val="24"/>
+        </w:rPr>
+        <w:t>ourself</w:t>
+      </w:r>
+    </w:p>
+    <w:p>
+      <w:pPr>
+        <w:pStyle w:val="Geenafstand"/>
+      </w:pPr>
+      <w:r>
+        <w:t xml:space="preserve">This is the easiest way for studying/modify </w:t>
+      </w:r>
+      <w:r>
+        <w:t>XigmaNAS</w:t>
+      </w:r>
+      <w:r>
+        <w:t>. It also assumes that the user has an bit of understanding of FreeBSD, including adding ports, packages and using the vi text editor.</w:t>
+      </w:r>
+    </w:p>
+    <w:p>
+      <w:pPr>
+        <w:pStyle w:val="Geenafstand"/>
+      </w:pPr>
+      <w:r>
+        <w:br/>
+      </w:r>
       <w:r>
         <w:rPr>
           <w:b/>
           <w:u w:val="single"/>
         </w:rPr>
+        <w:t xml:space="preserve">Start prepare the </w:t>
+      </w:r>
+      <w:r>
+        <w:rPr>
+          <w:b/>
+          <w:u w:val="single"/>
+        </w:rPr>
+        <w:t>XigmaNAS</w:t>
+      </w:r>
+      <w:r>
+        <w:rPr>
+          <w:b/>
+          <w:u w:val="single"/>
+        </w:rPr>
+        <w:t xml:space="preserve"> development environment.</w:t>
+      </w:r>
+      <w:r>
+        <w:rPr>
+          <w:b/>
+        </w:rPr>
+        <w:br/>
+      </w:r>
+    </w:p>
+    <w:p>
+      <w:pPr>
+        <w:pStyle w:val="Geenafstand"/>
+      </w:pPr>
+      <w:r>
+        <w:rPr>
+          <w:b/>
+          <w:u w:val="single"/>
+        </w:rPr>
+        <w:t>1.</w:t>
+      </w:r>
+      <w:r>
+        <w:rPr>
+          <w:u w:val="single"/>
+        </w:rPr>
+        <w:t xml:space="preserve"> Install FreeBSD </w:t>
+      </w:r>
+      <w:r>
+        <w:rPr>
+          <w:u w:val="single"/>
+        </w:rPr>
+        <w:t xml:space="preserve"> 1</w:t>
+      </w:r>
+      <w:r>
+        <w:rPr>
+          <w:u w:val="single"/>
+        </w:rPr>
+        <w:t>2</w:t>
+      </w:r>
+      <w:r>
+        <w:rPr>
+          <w:u w:val="single"/>
+        </w:rPr>
+        <w:t>.</w:t>
+      </w:r>
+      <w:r>
+        <w:rPr>
+          <w:u w:val="single"/>
+        </w:rPr>
+        <w:t>1</w:t>
+      </w:r>
+      <w:r>
+        <w:rPr>
+          <w:u w:val="single"/>
+        </w:rPr>
+        <w:t xml:space="preserve"> RELEASE.</w:t>
+      </w:r>
+      <w:r>
+        <w:br/>
+        <w:t xml:space="preserve">On your dedicated PC (or under a </w:t>
+      </w:r>
+      <w:r>
+        <w:t xml:space="preserve">Virtualbox (on </w:t>
+      </w:r>
+      <w:r>
+        <w:t>XigmaNAS</w:t>
+      </w:r>
+      <w:r>
+        <w:t xml:space="preserve"> system), </w:t>
+      </w:r>
+      <w:r>
+        <w:t>VMware/Qemu) install and setup FreeBSD.</w:t>
+      </w:r>
+    </w:p>
+    <w:p>
+      <w:pPr>
+        <w:pStyle w:val="Geenafstand"/>
+      </w:pPr>
+      <w:r>
+        <w:t>It need less than 27</w:t>
+      </w:r>
+      <w:r>
+        <w:t>GB</w:t>
+      </w:r>
+      <w:r>
+        <w:t xml:space="preserve"> total hard drive space if setting up a dedicated disk slice for only building </w:t>
+      </w:r>
+      <w:r>
+        <w:t>XigmaNAS</w:t>
+      </w:r>
+      <w:r>
+        <w:t>. (more space</w:t>
+      </w:r>
+      <w:r>
+        <w:t xml:space="preserve"> like </w:t>
+      </w:r>
+      <w:r>
+        <w:t>35</w:t>
+      </w:r>
+      <w:r>
+        <w:t>GB</w:t>
+      </w:r>
+      <w:r>
+        <w:t xml:space="preserve"> is recommended for </w:t>
+      </w:r>
+      <w:r>
+        <w:t xml:space="preserve">active </w:t>
+      </w:r>
+      <w:r>
+        <w:t>development)</w:t>
+      </w:r>
+      <w:r>
+        <w:br/>
+      </w:r>
+      <w:r>
+        <w:br/>
+        <w:t>When installing FreeBSD create two partitions’, a swap (3.5</w:t>
+      </w:r>
+      <w:r>
+        <w:t xml:space="preserve"> </w:t>
+      </w:r>
+      <w:r>
+        <w:t xml:space="preserve">GB </w:t>
+      </w:r>
+      <w:r>
+        <w:t xml:space="preserve">is a good swap size) and a / partition. Avoid using the A (auto) command to partition the slice. You may get some warnings later about mail security. Since this is a dedicated </w:t>
+      </w:r>
+      <w:r>
+        <w:t>XigmaNAS</w:t>
+      </w:r>
+      <w:r>
+        <w:t xml:space="preserve"> build environment only, you can ignore them.</w:t>
+      </w:r>
+      <w:r>
+        <w:br/>
+      </w:r>
+      <w:r>
+        <w:br/>
+        <w:t xml:space="preserve">Setup the networking services. Those are required to download the source files and ports. </w:t>
+      </w:r>
+    </w:p>
+    <w:p>
+      <w:pPr>
+        <w:pStyle w:val="Geenafstand"/>
+      </w:pPr>
+      <w:r>
+        <w:t xml:space="preserve">Hint: If you use the same machine for both a build environment and as your </w:t>
+      </w:r>
+      <w:r>
+        <w:t>XigmaNAS</w:t>
+      </w:r>
+      <w:r>
+        <w:t xml:space="preserve"> server, use a different IP-address for the build environment from the NAS environm</w:t>
+      </w:r>
+      <w:r>
+        <w:t xml:space="preserve">ent (if you're not using DHCP). Could be done by bridged adapter in the vm settings. </w:t>
+      </w:r>
+      <w:r>
+        <w:t>That way if you later SSH into either environment you won’t get warnings about a fingerprint change.</w:t>
+      </w:r>
+      <w:r>
+        <w:br/>
+      </w:r>
+      <w:r>
+        <w:br/>
+        <w:t>Reboot to complete system install.</w:t>
+      </w:r>
+      <w:r>
+        <w:br/>
+        <w:t>You now can login as root.</w:t>
+      </w:r>
+    </w:p>
+    <w:p>
+      <w:pPr>
+        <w:pStyle w:val="Geenafstand"/>
+      </w:pPr>
+    </w:p>
+    <w:p>
+      <w:pPr>
+        <w:pStyle w:val="Geenafstand"/>
+      </w:pPr>
+      <w:r>
+        <w:rPr>
+          <w:b/>
+          <w:u w:val="single"/>
+        </w:rPr>
         <w:t>2.</w:t>
       </w:r>
       <w:r>
@@ -365,103 +344,29 @@
       </w:r>
       <w:r>
         <w:br/>
-        <w:t>Delete of the /</w:t>
-      </w:r>
-      <w:proofErr w:type="spellStart"/>
-      <w:r>
-        <w:t>usr</w:t>
-      </w:r>
-      <w:proofErr w:type="spellEnd"/>
-      <w:r>
-        <w:t>/</w:t>
-      </w:r>
-      <w:proofErr w:type="spellStart"/>
-      <w:r>
-        <w:t>src</w:t>
-      </w:r>
-      <w:proofErr w:type="spellEnd"/>
-      <w:r>
-        <w:t xml:space="preserve"> directory contents.</w:t>
-      </w:r>
-    </w:p>
-    <w:p>
-      <w:pPr>
-        <w:pStyle w:val="Geenafstand"/>
-      </w:pPr>
-      <w:r>
-        <w:br/>
-      </w:r>
-      <w:r>
-        <w:rPr>
-          <w:rFonts w:ascii="Courier 10 Pitch" w:hAnsi="Courier 10 Pitch"/>
-        </w:rPr>
-        <w:t># rm -rf /</w:t>
-      </w:r>
-      <w:proofErr w:type="spellStart"/>
-      <w:r>
-        <w:rPr>
-          <w:rFonts w:ascii="Courier 10 Pitch" w:hAnsi="Courier 10 Pitch"/>
-        </w:rPr>
-        <w:t>usr</w:t>
-      </w:r>
-      <w:proofErr w:type="spellEnd"/>
-      <w:r>
-        <w:rPr>
-          <w:rFonts w:ascii="Courier 10 Pitch" w:hAnsi="Courier 10 Pitch"/>
-        </w:rPr>
-        <w:t>/</w:t>
-      </w:r>
-      <w:proofErr w:type="spellStart"/>
-      <w:r>
-        <w:rPr>
-          <w:rFonts w:ascii="Courier 10 Pitch" w:hAnsi="Courier 10 Pitch"/>
-        </w:rPr>
-        <w:t>src</w:t>
-      </w:r>
-      <w:proofErr w:type="spellEnd"/>
-      <w:r>
-        <w:rPr>
-          <w:rFonts w:ascii="Courier 10 Pitch" w:hAnsi="Courier 10 Pitch"/>
-        </w:rPr>
-        <w:br/>
-        <w:t xml:space="preserve"># </w:t>
-      </w:r>
-      <w:proofErr w:type="spellStart"/>
-      <w:r>
-        <w:rPr>
-          <w:rFonts w:ascii="Courier 10 Pitch" w:hAnsi="Courier 10 Pitch"/>
-        </w:rPr>
-        <w:t>mkdir</w:t>
-      </w:r>
-      <w:proofErr w:type="spellEnd"/>
-      <w:r>
-        <w:rPr>
-          <w:rFonts w:ascii="Courier 10 Pitch" w:hAnsi="Courier 10 Pitch"/>
-        </w:rPr>
-        <w:t xml:space="preserve"> /</w:t>
-      </w:r>
-      <w:proofErr w:type="spellStart"/>
-      <w:r>
-        <w:rPr>
-          <w:rFonts w:ascii="Courier 10 Pitch" w:hAnsi="Courier 10 Pitch"/>
-        </w:rPr>
-        <w:t>usr</w:t>
-      </w:r>
-      <w:proofErr w:type="spellEnd"/>
-      <w:r>
-        <w:rPr>
-          <w:rFonts w:ascii="Courier 10 Pitch" w:hAnsi="Courier 10 Pitch"/>
-        </w:rPr>
-        <w:t>/</w:t>
-      </w:r>
-      <w:proofErr w:type="spellStart"/>
-      <w:r>
-        <w:rPr>
-          <w:rFonts w:ascii="Courier 10 Pitch" w:hAnsi="Courier 10 Pitch"/>
-        </w:rPr>
-        <w:t>src</w:t>
-      </w:r>
-      <w:proofErr w:type="spellEnd"/>
+        <w:t>Delete of the /usr/src directory contents.</w:t>
+      </w:r>
+    </w:p>
+    <w:p>
+      <w:pPr>
+        <w:pStyle w:val="Geenafstand"/>
+      </w:pPr>
+      <w:r>
+        <w:br/>
+      </w:r>
+      <w:r>
+        <w:rPr>
+          <w:rFonts w:ascii="Courier 10 Pitch" w:hAnsi="Courier 10 Pitch"/>
+        </w:rPr>
+        <w:t># rm -rf /usr/src</w:t>
+      </w:r>
+      <w:r>
+        <w:rPr>
+          <w:rFonts w:ascii="Courier 10 Pitch" w:hAnsi="Courier 10 Pitch"/>
+        </w:rPr>
+        <w:br/>
+        <w:t># mkdir /usr/src</w:t>
+      </w:r>
       <w:r>
         <w:br/>
       </w:r>
@@ -498,21 +403,7 @@
         <w:rPr>
           <w:rFonts w:ascii="Courier 10 Pitch" w:hAnsi="Courier 10 Pitch"/>
         </w:rPr>
-        <w:t xml:space="preserve"># </w:t>
-      </w:r>
-      <w:proofErr w:type="spellStart"/>
-      <w:r>
-        <w:rPr>
-          <w:rFonts w:ascii="Courier 10 Pitch" w:hAnsi="Courier 10 Pitch"/>
-        </w:rPr>
-        <w:t>freebsd</w:t>
-      </w:r>
-      <w:proofErr w:type="spellEnd"/>
-      <w:r>
-        <w:rPr>
-          <w:rFonts w:ascii="Courier 10 Pitch" w:hAnsi="Courier 10 Pitch"/>
-        </w:rPr>
-        <w:t>-update fetch install</w:t>
+        <w:t># freebsd-update fetch install</w:t>
       </w:r>
       <w:r>
         <w:br/>
@@ -564,21 +455,7 @@
         <w:rPr>
           <w:rFonts w:ascii="Courier 10 Pitch" w:hAnsi="Courier 10 Pitch"/>
         </w:rPr>
-        <w:t xml:space="preserve"># </w:t>
-      </w:r>
-      <w:proofErr w:type="spellStart"/>
-      <w:r>
-        <w:rPr>
-          <w:rFonts w:ascii="Courier 10 Pitch" w:hAnsi="Courier 10 Pitch"/>
-        </w:rPr>
-        <w:t>portsnap</w:t>
-      </w:r>
-      <w:proofErr w:type="spellEnd"/>
-      <w:r>
-        <w:rPr>
-          <w:rFonts w:ascii="Courier 10 Pitch" w:hAnsi="Courier 10 Pitch"/>
-        </w:rPr>
-        <w:t xml:space="preserve"> fetch extract</w:t>
+        <w:t># portsnap fetch extract</w:t>
       </w:r>
     </w:p>
     <w:p>
@@ -616,21 +493,7 @@
         <w:rPr>
           <w:rFonts w:ascii="Courier 10 Pitch" w:hAnsi="Courier 10 Pitch"/>
         </w:rPr>
-        <w:t xml:space="preserve"># </w:t>
-      </w:r>
-      <w:proofErr w:type="spellStart"/>
-      <w:r>
-        <w:rPr>
-          <w:rFonts w:ascii="Courier 10 Pitch" w:hAnsi="Courier 10 Pitch"/>
-        </w:rPr>
-        <w:t>portsnap</w:t>
-      </w:r>
-      <w:proofErr w:type="spellEnd"/>
-      <w:r>
-        <w:rPr>
-          <w:rFonts w:ascii="Courier 10 Pitch" w:hAnsi="Courier 10 Pitch"/>
-        </w:rPr>
-        <w:t xml:space="preserve"> fetch update</w:t>
+        <w:t># portsnap fetch update</w:t>
       </w:r>
     </w:p>
     <w:p>
@@ -714,21 +577,7 @@
         <w:rPr>
           <w:rFonts w:ascii="Courier 10 Pitch" w:hAnsi="Courier 10 Pitch"/>
         </w:rPr>
-        <w:t># cd /</w:t>
-      </w:r>
-      <w:proofErr w:type="spellStart"/>
-      <w:r>
-        <w:rPr>
-          <w:rFonts w:ascii="Courier 10 Pitch" w:hAnsi="Courier 10 Pitch"/>
-        </w:rPr>
-        <w:t>usr</w:t>
-      </w:r>
-      <w:proofErr w:type="spellEnd"/>
-      <w:r>
-        <w:rPr>
-          <w:rFonts w:ascii="Courier 10 Pitch" w:hAnsi="Courier 10 Pitch"/>
-        </w:rPr>
-        <w:t>/ports/shells/bash</w:t>
+        <w:t># cd /usr/ports/shells/bash</w:t>
       </w:r>
     </w:p>
     <w:p>
@@ -753,44 +602,8 @@
         <w:rPr>
           <w:rFonts w:ascii="Courier 10 Pitch" w:hAnsi="Courier 10 Pitch"/>
         </w:rPr>
-        <w:t># cd /</w:t>
-      </w:r>
-      <w:proofErr w:type="spellStart"/>
-      <w:r>
-        <w:rPr>
-          <w:rFonts w:ascii="Courier 10 Pitch" w:hAnsi="Courier 10 Pitch"/>
-        </w:rPr>
-        <w:t>usr</w:t>
-      </w:r>
-      <w:proofErr w:type="spellEnd"/>
-      <w:r>
-        <w:rPr>
-          <w:rFonts w:ascii="Courier 10 Pitch" w:hAnsi="Courier 10 Pitch"/>
-        </w:rPr>
-        <w:t>/ports/</w:t>
-      </w:r>
-      <w:proofErr w:type="spellStart"/>
-      <w:r>
-        <w:rPr>
-          <w:rFonts w:ascii="Courier 10 Pitch" w:hAnsi="Courier 10 Pitch"/>
-        </w:rPr>
-        <w:t>sysutils</w:t>
-      </w:r>
-      <w:proofErr w:type="spellEnd"/>
-      <w:r>
-        <w:rPr>
-          <w:rFonts w:ascii="Courier 10 Pitch" w:hAnsi="Courier 10 Pitch"/>
-        </w:rPr>
-        <w:t>/</w:t>
-      </w:r>
-      <w:proofErr w:type="spellStart"/>
-      <w:r>
-        <w:rPr>
-          <w:rFonts w:ascii="Courier 10 Pitch" w:hAnsi="Courier 10 Pitch"/>
-        </w:rPr>
-        <w:t>cdrtools</w:t>
-      </w:r>
-      <w:proofErr w:type="spellEnd"/>
+        <w:t># cd /usr/ports/sysutils/cdrtools</w:t>
+      </w:r>
     </w:p>
     <w:p>
       <w:pPr>
@@ -820,59 +633,8 @@
           <w:sz w:val="22"/>
           <w:szCs w:val="22"/>
         </w:rPr>
-        <w:t>cd /</w:t>
-      </w:r>
-      <w:proofErr w:type="spellStart"/>
-      <w:r>
-        <w:rPr>
-          <w:rStyle w:val="HTML-toetsenbord"/>
-          <w:rFonts w:ascii="Courier 10 Pitch" w:eastAsia="Calibri" w:hAnsi="Courier 10 Pitch"/>
-          <w:sz w:val="22"/>
-          <w:szCs w:val="22"/>
-        </w:rPr>
-        <w:t>usr</w:t>
-      </w:r>
-      <w:proofErr w:type="spellEnd"/>
-      <w:r>
-        <w:rPr>
-          <w:rStyle w:val="HTML-toetsenbord"/>
-          <w:rFonts w:ascii="Courier 10 Pitch" w:eastAsia="Calibri" w:hAnsi="Courier 10 Pitch"/>
-          <w:sz w:val="22"/>
-          <w:szCs w:val="22"/>
-        </w:rPr>
-        <w:t>/ports/ports-</w:t>
-      </w:r>
-      <w:proofErr w:type="spellStart"/>
-      <w:r>
-        <w:rPr>
-          <w:rStyle w:val="HTML-toetsenbord"/>
-          <w:rFonts w:ascii="Courier 10 Pitch" w:eastAsia="Calibri" w:hAnsi="Courier 10 Pitch"/>
-          <w:sz w:val="22"/>
-          <w:szCs w:val="22"/>
-        </w:rPr>
-        <w:t>mgmt</w:t>
-      </w:r>
-      <w:proofErr w:type="spellEnd"/>
-      <w:r>
-        <w:rPr>
-          <w:rStyle w:val="HTML-toetsenbord"/>
-          <w:rFonts w:ascii="Courier 10 Pitch" w:eastAsia="Calibri" w:hAnsi="Courier 10 Pitch"/>
-          <w:sz w:val="22"/>
-          <w:szCs w:val="22"/>
-        </w:rPr>
-        <w:t>/</w:t>
-      </w:r>
-      <w:proofErr w:type="spellStart"/>
-      <w:r>
-        <w:rPr>
-          <w:rStyle w:val="HTML-toetsenbord"/>
-          <w:rFonts w:ascii="Courier 10 Pitch" w:eastAsia="Calibri" w:hAnsi="Courier 10 Pitch"/>
-          <w:sz w:val="22"/>
-          <w:szCs w:val="22"/>
-        </w:rPr>
-        <w:t>portupgrade</w:t>
-      </w:r>
-      <w:proofErr w:type="spellEnd"/>
+        <w:t>cd /usr/ports/ports-mgmt/portupgrade</w:t>
+      </w:r>
     </w:p>
     <w:p>
       <w:pPr>
@@ -893,35 +655,7 @@
         <w:rPr>
           <w:rFonts w:ascii="Courier 10 Pitch" w:hAnsi="Courier 10 Pitch"/>
         </w:rPr>
-        <w:t># cd /</w:t>
-      </w:r>
-      <w:proofErr w:type="spellStart"/>
-      <w:r>
-        <w:rPr>
-          <w:rFonts w:ascii="Courier 10 Pitch" w:hAnsi="Courier 10 Pitch"/>
-        </w:rPr>
-        <w:t>usr</w:t>
-      </w:r>
-      <w:proofErr w:type="spellEnd"/>
-      <w:r>
-        <w:rPr>
-          <w:rFonts w:ascii="Courier 10 Pitch" w:hAnsi="Courier 10 Pitch"/>
-        </w:rPr>
-        <w:t>/ports/</w:t>
-      </w:r>
-      <w:proofErr w:type="spellStart"/>
-      <w:r>
-        <w:rPr>
-          <w:rFonts w:ascii="Courier 10 Pitch" w:hAnsi="Courier 10 Pitch"/>
-        </w:rPr>
-        <w:t>devel</w:t>
-      </w:r>
-      <w:proofErr w:type="spellEnd"/>
-      <w:r>
-        <w:rPr>
-          <w:rFonts w:ascii="Courier 10 Pitch" w:hAnsi="Courier 10 Pitch"/>
-        </w:rPr>
-        <w:t>/subversion</w:t>
+        <w:t># cd /usr/ports/devel/subversion</w:t>
       </w:r>
     </w:p>
     <w:p>
@@ -960,215 +694,156 @@
         <w:rPr>
           <w:u w:val="single"/>
         </w:rPr>
+        <w:t xml:space="preserve"> XigmaNAS </w:t>
+      </w:r>
+      <w:r>
+        <w:rPr>
+          <w:u w:val="single"/>
+        </w:rPr>
+        <w:t>source code from SVN.</w:t>
+      </w:r>
+      <w:r>
+        <w:br/>
+        <w:t xml:space="preserve">Now we are ready to create the </w:t>
+      </w:r>
+      <w:r>
+        <w:t>XigmaNAS</w:t>
+      </w:r>
+      <w:r>
+        <w:t xml:space="preserve"> directory and grab the source files</w:t>
+      </w:r>
+      <w:r>
+        <w:br/>
+      </w:r>
+    </w:p>
+    <w:p>
+      <w:pPr>
+        <w:pStyle w:val="Geenafstand"/>
+      </w:pPr>
+      <w:r>
+        <w:rPr>
+          <w:b/>
+          <w:u w:val="single"/>
+        </w:rPr>
+        <w:t>3.2.</w:t>
+      </w:r>
+      <w:r>
+        <w:rPr>
+          <w:u w:val="single"/>
+        </w:rPr>
+        <w:t xml:space="preserve"> Create the </w:t>
+      </w:r>
+      <w:r>
+        <w:rPr>
+          <w:u w:val="single"/>
+        </w:rPr>
+        <w:t xml:space="preserve">XigmaNAS </w:t>
+      </w:r>
+      <w:r>
+        <w:rPr>
+          <w:u w:val="single"/>
+        </w:rPr>
+        <w:t>directory</w:t>
+      </w:r>
+    </w:p>
+    <w:p>
+      <w:pPr>
+        <w:pStyle w:val="Geenafstand"/>
+      </w:pPr>
+      <w:r>
+        <w:t xml:space="preserve">This is the place where all source files will be stored and it’s scripts can be used. </w:t>
+      </w:r>
+    </w:p>
+    <w:p>
+      <w:pPr>
+        <w:pStyle w:val="Geenafstand"/>
+      </w:pPr>
+      <w:r>
+        <w:br/>
+      </w:r>
+      <w:r>
+        <w:rPr>
+          <w:rFonts w:ascii="Courier 10 Pitch" w:hAnsi="Courier 10 Pitch"/>
+        </w:rPr>
+        <w:t># mkdir /usr/local/</w:t>
+      </w:r>
+      <w:r>
+        <w:rPr>
+          <w:rFonts w:ascii="Courier 10 Pitch" w:hAnsi="Courier 10 Pitch"/>
+        </w:rPr>
+        <w:t>xigmanas</w:t>
+      </w:r>
+      <w:r>
+        <w:br/>
+      </w:r>
+      <w:r>
+        <w:br/>
+      </w:r>
+      <w:r>
+        <w:rPr>
+          <w:b/>
+          <w:u w:val="single"/>
+        </w:rPr>
+        <w:t>3.3.</w:t>
+      </w:r>
+      <w:r>
+        <w:rPr>
+          <w:u w:val="single"/>
+        </w:rPr>
+        <w:t xml:space="preserve"> Fetching the latest </w:t>
+      </w:r>
+      <w:r>
+        <w:rPr>
+          <w:u w:val="single"/>
+        </w:rPr>
+        <w:t>XigmaNAS</w:t>
+      </w:r>
+      <w:r>
+        <w:rPr>
+          <w:u w:val="single"/>
+        </w:rPr>
+        <w:t xml:space="preserve"> source files</w:t>
+      </w:r>
+      <w:r>
         <w:t xml:space="preserve"> </w:t>
       </w:r>
-      <w:proofErr w:type="spellStart"/>
-      <w:r>
-        <w:rPr>
-          <w:u w:val="single"/>
-        </w:rPr>
-        <w:t>XigmaNAS</w:t>
-      </w:r>
-      <w:proofErr w:type="spellEnd"/>
-      <w:r>
-        <w:rPr>
-          <w:u w:val="single"/>
-        </w:rPr>
-        <w:t xml:space="preserve"> </w:t>
-      </w:r>
-      <w:r>
-        <w:rPr>
-          <w:u w:val="single"/>
-        </w:rPr>
-        <w:t>source code from SVN.</w:t>
-      </w:r>
-      <w:r>
-        <w:br/>
-        <w:t xml:space="preserve">Now we are ready to create the </w:t>
-      </w:r>
-      <w:proofErr w:type="spellStart"/>
-      <w:r>
-        <w:t>XigmaNAS</w:t>
-      </w:r>
-      <w:proofErr w:type="spellEnd"/>
-      <w:r>
-        <w:t xml:space="preserve"> directory and grab the source files</w:t>
-      </w:r>
-      <w:r>
-        <w:br/>
-      </w:r>
-    </w:p>
-    <w:p>
-      <w:pPr>
-        <w:pStyle w:val="Geenafstand"/>
-      </w:pPr>
-      <w:r>
-        <w:rPr>
-          <w:b/>
-          <w:u w:val="single"/>
-        </w:rPr>
-        <w:t>3.2.</w:t>
-      </w:r>
-      <w:r>
-        <w:rPr>
-          <w:u w:val="single"/>
-        </w:rPr>
-        <w:t xml:space="preserve"> Create the </w:t>
-      </w:r>
-      <w:proofErr w:type="spellStart"/>
-      <w:r>
-        <w:rPr>
-          <w:u w:val="single"/>
-        </w:rPr>
-        <w:t>XigmaNAS</w:t>
-      </w:r>
-      <w:proofErr w:type="spellEnd"/>
-      <w:r>
-        <w:rPr>
-          <w:u w:val="single"/>
-        </w:rPr>
-        <w:t xml:space="preserve"> </w:t>
-      </w:r>
-      <w:r>
-        <w:rPr>
-          <w:u w:val="single"/>
-        </w:rPr>
-        <w:t>directory</w:t>
-      </w:r>
-    </w:p>
-    <w:p>
-      <w:pPr>
-        <w:pStyle w:val="Geenafstand"/>
-      </w:pPr>
-      <w:r>
-        <w:t xml:space="preserve">This is the place where all source files will be stored and it’s scripts can be used. </w:t>
-      </w:r>
-    </w:p>
-    <w:p>
-      <w:pPr>
-        <w:pStyle w:val="Geenafstand"/>
-      </w:pPr>
-      <w:r>
-        <w:br/>
-      </w:r>
+      <w:r>
+        <w:br/>
+        <w:t>Enter following to get the sources on its right location:</w:t>
+      </w:r>
+    </w:p>
+    <w:p>
+      <w:pPr>
+        <w:pStyle w:val="Geenafstand"/>
+      </w:pPr>
+    </w:p>
+    <w:p>
+      <w:pPr>
+        <w:pStyle w:val="Geenafstand"/>
+      </w:pPr>
+      <w:r>
+        <w:rPr>
+          <w:rFonts w:ascii="Courier 10 Pitch" w:hAnsi="Courier 10 Pitch"/>
+        </w:rPr>
+        <w:t># cd /usr/local/</w:t>
+      </w:r>
+      <w:r>
+        <w:rPr>
+          <w:rFonts w:ascii="Courier 10 Pitch" w:hAnsi="Courier 10 Pitch"/>
+        </w:rPr>
+        <w:t>xigmanas</w:t>
+      </w:r>
+    </w:p>
+    <w:p>
+      <w:pPr>
+        <w:pStyle w:val="Geenafstand"/>
+      </w:pPr>
       <w:r>
         <w:rPr>
           <w:rFonts w:ascii="Courier 10 Pitch" w:hAnsi="Courier 10 Pitch"/>
         </w:rPr>
         <w:t xml:space="preserve"># </w:t>
       </w:r>
-      <w:proofErr w:type="spellStart"/>
-      <w:r>
-        <w:rPr>
-          <w:rFonts w:ascii="Courier 10 Pitch" w:hAnsi="Courier 10 Pitch"/>
-        </w:rPr>
-        <w:t>mkdir</w:t>
-      </w:r>
-      <w:proofErr w:type="spellEnd"/>
-      <w:r>
-        <w:rPr>
-          <w:rFonts w:ascii="Courier 10 Pitch" w:hAnsi="Courier 10 Pitch"/>
-        </w:rPr>
-        <w:t xml:space="preserve"> /</w:t>
-      </w:r>
-      <w:proofErr w:type="spellStart"/>
-      <w:r>
-        <w:rPr>
-          <w:rFonts w:ascii="Courier 10 Pitch" w:hAnsi="Courier 10 Pitch"/>
-        </w:rPr>
-        <w:t>usr</w:t>
-      </w:r>
-      <w:proofErr w:type="spellEnd"/>
-      <w:r>
-        <w:rPr>
-          <w:rFonts w:ascii="Courier 10 Pitch" w:hAnsi="Courier 10 Pitch"/>
-        </w:rPr>
-        <w:t>/local/</w:t>
-      </w:r>
-      <w:proofErr w:type="spellStart"/>
-      <w:r>
-        <w:rPr>
-          <w:rFonts w:ascii="Courier 10 Pitch" w:hAnsi="Courier 10 Pitch"/>
-        </w:rPr>
-        <w:t>xigmanas</w:t>
-      </w:r>
-      <w:proofErr w:type="spellEnd"/>
-      <w:r>
-        <w:br/>
-      </w:r>
-      <w:r>
-        <w:br/>
-      </w:r>
-      <w:r>
-        <w:rPr>
-          <w:b/>
-          <w:u w:val="single"/>
-        </w:rPr>
-        <w:t>3.3.</w:t>
-      </w:r>
-      <w:r>
-        <w:rPr>
-          <w:u w:val="single"/>
-        </w:rPr>
-        <w:t xml:space="preserve"> Fetching the latest NAS4Free source files</w:t>
-      </w:r>
-      <w:r>
-        <w:t xml:space="preserve"> </w:t>
-      </w:r>
-      <w:r>
-        <w:br/>
-        <w:t>Enter following to get the sources on its right location:</w:t>
-      </w:r>
-    </w:p>
-    <w:p>
-      <w:pPr>
-        <w:pStyle w:val="Geenafstand"/>
-      </w:pPr>
-    </w:p>
-    <w:p>
-      <w:pPr>
-        <w:pStyle w:val="Geenafstand"/>
-      </w:pPr>
-      <w:r>
-        <w:rPr>
-          <w:rFonts w:ascii="Courier 10 Pitch" w:hAnsi="Courier 10 Pitch"/>
-        </w:rPr>
-        <w:t># cd /</w:t>
-      </w:r>
-      <w:proofErr w:type="spellStart"/>
-      <w:r>
-        <w:rPr>
-          <w:rFonts w:ascii="Courier 10 Pitch" w:hAnsi="Courier 10 Pitch"/>
-        </w:rPr>
-        <w:t>usr</w:t>
-      </w:r>
-      <w:proofErr w:type="spellEnd"/>
-      <w:r>
-        <w:rPr>
-          <w:rFonts w:ascii="Courier 10 Pitch" w:hAnsi="Courier 10 Pitch"/>
-        </w:rPr>
-        <w:t>/local/</w:t>
-      </w:r>
-      <w:proofErr w:type="spellStart"/>
-      <w:r>
-        <w:rPr>
-          <w:rFonts w:ascii="Courier 10 Pitch" w:hAnsi="Courier 10 Pitch"/>
-        </w:rPr>
-        <w:t>xigmanas</w:t>
-      </w:r>
-      <w:proofErr w:type="spellEnd"/>
-    </w:p>
-    <w:p>
-      <w:pPr>
-        <w:pStyle w:val="Geenafstand"/>
-      </w:pPr>
-      <w:r>
-        <w:rPr>
-          <w:rFonts w:ascii="Courier 10 Pitch" w:hAnsi="Courier 10 Pitch"/>
-        </w:rPr>
-        <w:t xml:space="preserve"># </w:t>
-      </w:r>
-      <w:proofErr w:type="spellStart"/>
       <w:r>
         <w:rPr>
           <w:rStyle w:val="HTMLCode"/>
@@ -1176,9 +851,64 @@
           <w:sz w:val="22"/>
           <w:szCs w:val="22"/>
         </w:rPr>
-        <w:t>svn</w:t>
-      </w:r>
-      <w:proofErr w:type="spellEnd"/>
+        <w:t xml:space="preserve">svn co </w:t>
+      </w:r>
+      <w:r>
+        <w:rPr>
+          <w:rStyle w:val="HTMLCode"/>
+          <w:rFonts w:eastAsia="Calibri"/>
+          <w:lang w:val="en-GB"/>
+        </w:rPr>
+        <w:t>https://svn.code.s</w:t>
+      </w:r>
+      <w:r>
+        <w:rPr>
+          <w:rStyle w:val="HTMLCode"/>
+          <w:rFonts w:eastAsia="Calibri"/>
+          <w:lang w:val="en-GB"/>
+        </w:rPr>
+        <w:t>f.net/p/xigmanas/code/branches/1</w:t>
+      </w:r>
+      <w:r>
+        <w:rPr>
+          <w:rStyle w:val="HTMLCode"/>
+          <w:rFonts w:eastAsia="Calibri"/>
+          <w:lang w:val="en-GB"/>
+        </w:rPr>
+        <w:t>2</w:t>
+      </w:r>
+      <w:r>
+        <w:rPr>
+          <w:rStyle w:val="HTMLCode"/>
+          <w:rFonts w:eastAsia="Calibri"/>
+          <w:lang w:val="en-GB"/>
+        </w:rPr>
+        <w:t>.</w:t>
+      </w:r>
+      <w:r>
+        <w:rPr>
+          <w:rStyle w:val="HTMLCode"/>
+          <w:rFonts w:eastAsia="Calibri"/>
+          <w:lang w:val="en-GB"/>
+        </w:rPr>
+        <w:t>1</w:t>
+      </w:r>
+      <w:r>
+        <w:rPr>
+          <w:rStyle w:val="HTMLCode"/>
+          <w:rFonts w:eastAsia="Calibri"/>
+          <w:lang w:val="en-GB"/>
+        </w:rPr>
+        <w:t>.0.4</w:t>
+      </w:r>
+      <w:r>
+        <w:rPr>
+          <w:rStyle w:val="HTMLCode"/>
+          <w:rFonts w:eastAsia="Calibri"/>
+          <w:lang w:val="en-GB"/>
+        </w:rPr>
+        <w:t>/</w:t>
+      </w:r>
       <w:r>
         <w:rPr>
           <w:rStyle w:val="HTMLCode"/>
@@ -1186,55 +916,8 @@
           <w:sz w:val="22"/>
           <w:szCs w:val="22"/>
         </w:rPr>
-        <w:t xml:space="preserve"> co http</w:t>
-      </w:r>
-      <w:r>
-        <w:rPr>
-          <w:rStyle w:val="HTMLCode"/>
-          <w:rFonts w:ascii="Courier 10 Pitch" w:eastAsia="Calibri" w:hAnsi="Courier 10 Pitch" w:cs="Times New Roman"/>
-          <w:sz w:val="22"/>
-          <w:szCs w:val="22"/>
-        </w:rPr>
-        <w:t>s</w:t>
-      </w:r>
-      <w:r>
-        <w:rPr>
-          <w:rStyle w:val="HTMLCode"/>
-          <w:rFonts w:ascii="Courier 10 Pitch" w:eastAsia="Calibri" w:hAnsi="Courier 10 Pitch" w:cs="Times New Roman"/>
-          <w:sz w:val="22"/>
-          <w:szCs w:val="22"/>
-        </w:rPr>
-        <w:t>://svn.code.sf.net/p/</w:t>
-      </w:r>
-      <w:r>
-        <w:rPr>
-          <w:rStyle w:val="HTMLCode"/>
-          <w:rFonts w:ascii="Courier 10 Pitch" w:eastAsia="Calibri" w:hAnsi="Courier 10 Pitch" w:cs="Times New Roman"/>
-          <w:sz w:val="22"/>
-          <w:szCs w:val="22"/>
-        </w:rPr>
-        <w:t>xigmanas</w:t>
-      </w:r>
-      <w:r>
-        <w:rPr>
-          <w:rStyle w:val="HTMLCode"/>
-          <w:rFonts w:ascii="Courier 10 Pitch" w:eastAsia="Calibri" w:hAnsi="Courier 10 Pitch" w:cs="Times New Roman"/>
-          <w:sz w:val="22"/>
-          <w:szCs w:val="22"/>
-        </w:rPr>
-        <w:t xml:space="preserve">/code/trunk </w:t>
-      </w:r>
-      <w:proofErr w:type="spellStart"/>
-      <w:r>
-        <w:rPr>
-          <w:rStyle w:val="HTMLCode"/>
-          <w:rFonts w:ascii="Courier 10 Pitch" w:eastAsia="Calibri" w:hAnsi="Courier 10 Pitch" w:cs="Times New Roman"/>
-          <w:sz w:val="22"/>
-          <w:szCs w:val="22"/>
-        </w:rPr>
-        <w:t>svn</w:t>
-      </w:r>
-      <w:proofErr w:type="spellEnd"/>
+        <w:t xml:space="preserve"> svn</w:t>
+      </w:r>
     </w:p>
     <w:p>
       <w:pPr>
@@ -1255,7 +938,6 @@
         </w:rPr>
         <w:t xml:space="preserve">(Only registered </w:t>
       </w:r>
-      <w:proofErr w:type="spellStart"/>
       <w:r>
         <w:rPr>
           <w:rStyle w:val="HTMLCode"/>
@@ -1266,7 +948,6 @@
         </w:rPr>
         <w:t>XigmaNAS</w:t>
       </w:r>
-      <w:proofErr w:type="spellEnd"/>
       <w:r>
         <w:rPr>
           <w:rStyle w:val="HTMLCode"/>
@@ -1304,43 +985,21 @@
           <w:sz w:val="22"/>
           <w:szCs w:val="22"/>
         </w:rPr>
-        <w:t xml:space="preserve"> to upload code to </w:t>
-      </w:r>
-      <w:proofErr w:type="spellStart"/>
-      <w:r>
-        <w:rPr>
-          <w:rStyle w:val="HTMLCode"/>
-          <w:rFonts w:eastAsia="Calibri" w:cs="Times New Roman"/>
+        <w:t xml:space="preserve"> to upload code to svn)</w:t>
+      </w:r>
+    </w:p>
+    <w:p>
+      <w:pPr>
+        <w:pStyle w:val="Geenafstand"/>
+      </w:pPr>
+    </w:p>
+    <w:p>
+      <w:pPr>
+        <w:pStyle w:val="Geenafstand"/>
+      </w:pPr>
+      <w:r>
+        <w:rPr>
           <w:b/>
-          <w:sz w:val="22"/>
-          <w:szCs w:val="22"/>
-        </w:rPr>
-        <w:t>svn</w:t>
-      </w:r>
-      <w:proofErr w:type="spellEnd"/>
-      <w:r>
-        <w:rPr>
-          <w:rStyle w:val="HTMLCode"/>
-          <w:rFonts w:eastAsia="Calibri" w:cs="Times New Roman"/>
-          <w:b/>
-          <w:sz w:val="22"/>
-          <w:szCs w:val="22"/>
-        </w:rPr>
-        <w:t>)</w:t>
-      </w:r>
-    </w:p>
-    <w:p>
-      <w:pPr>
-        <w:pStyle w:val="Geenafstand"/>
-      </w:pPr>
-    </w:p>
-    <w:p>
-      <w:pPr>
-        <w:pStyle w:val="Geenafstand"/>
-      </w:pPr>
-      <w:r>
-        <w:rPr>
-          <w:b/>
           <w:u w:val="single"/>
         </w:rPr>
         <w:t>4.</w:t>
@@ -1351,14 +1010,12 @@
         </w:rPr>
         <w:t xml:space="preserve"> Compile and build </w:t>
       </w:r>
-      <w:proofErr w:type="spellStart"/>
       <w:r>
         <w:rPr>
           <w:u w:val="single"/>
         </w:rPr>
         <w:t>XigmaNAS</w:t>
       </w:r>
-      <w:proofErr w:type="spellEnd"/>
       <w:r>
         <w:rPr>
           <w:u w:val="single"/>
@@ -1383,49 +1040,19 @@
         <w:rPr>
           <w:rFonts w:ascii="Courier 10 Pitch" w:hAnsi="Courier 10 Pitch"/>
         </w:rPr>
-        <w:t># cd /</w:t>
-      </w:r>
-      <w:proofErr w:type="spellStart"/>
-      <w:r>
-        <w:rPr>
-          <w:rFonts w:ascii="Courier 10 Pitch" w:hAnsi="Courier 10 Pitch"/>
-        </w:rPr>
-        <w:t>usr</w:t>
-      </w:r>
-      <w:proofErr w:type="spellEnd"/>
-      <w:r>
-        <w:rPr>
-          <w:rFonts w:ascii="Courier 10 Pitch" w:hAnsi="Courier 10 Pitch"/>
-        </w:rPr>
-        <w:t>/local/</w:t>
-      </w:r>
-      <w:proofErr w:type="spellStart"/>
+        <w:t># cd /usr/local/</w:t>
+      </w:r>
       <w:r>
         <w:rPr>
           <w:rFonts w:ascii="Courier 10 Pitch" w:hAnsi="Courier 10 Pitch"/>
         </w:rPr>
         <w:t>xigmanas</w:t>
       </w:r>
-      <w:proofErr w:type="spellEnd"/>
-      <w:r>
-        <w:rPr>
-          <w:rFonts w:ascii="Courier 10 Pitch" w:hAnsi="Courier 10 Pitch"/>
-        </w:rPr>
-        <w:t>/</w:t>
-      </w:r>
-      <w:proofErr w:type="spellStart"/>
-      <w:r>
-        <w:rPr>
-          <w:rFonts w:ascii="Courier 10 Pitch" w:hAnsi="Courier 10 Pitch"/>
-        </w:rPr>
-        <w:t>svn</w:t>
-      </w:r>
-      <w:proofErr w:type="spellEnd"/>
-      <w:r>
-        <w:rPr>
-          <w:rFonts w:ascii="Courier 10 Pitch" w:hAnsi="Courier 10 Pitch"/>
-        </w:rPr>
-        <w:t>/build</w:t>
+      <w:r>
+        <w:rPr>
+          <w:rFonts w:ascii="Courier 10 Pitch" w:hAnsi="Courier 10 Pitch"/>
+        </w:rPr>
+        <w:t>/svn/build</w:t>
       </w:r>
       <w:r>
         <w:rPr>
@@ -1500,14 +1127,12 @@
           <w:rFonts w:ascii="Courier 10 Pitch" w:hAnsi="Courier 10 Pitch"/>
         </w:rPr>
       </w:pPr>
-      <w:proofErr w:type="spellStart"/>
       <w:r>
         <w:rPr>
           <w:rFonts w:ascii="Courier 10 Pitch" w:hAnsi="Courier 10 Pitch"/>
         </w:rPr>
         <w:t>XigmaNAS</w:t>
       </w:r>
-      <w:proofErr w:type="spellEnd"/>
       <w:r>
         <w:rPr>
           <w:rFonts w:ascii="Courier 10 Pitch" w:hAnsi="Courier 10 Pitch"/>
@@ -1572,14 +1197,12 @@
         </w:rPr>
         <w:t xml:space="preserve">1  - Update </w:t>
       </w:r>
-      <w:proofErr w:type="spellStart"/>
       <w:r>
         <w:rPr>
           <w:rFonts w:ascii="Courier 10 Pitch" w:hAnsi="Courier 10 Pitch"/>
         </w:rPr>
         <w:t>XigmaNAS</w:t>
       </w:r>
-      <w:proofErr w:type="spellEnd"/>
       <w:r>
         <w:rPr>
           <w:rFonts w:ascii="Courier 10 Pitch" w:hAnsi="Courier 10 Pitch"/>
@@ -1600,14 +1223,12 @@
         </w:rPr>
         <w:t xml:space="preserve">2  - </w:t>
       </w:r>
-      <w:proofErr w:type="spellStart"/>
       <w:r>
         <w:rPr>
           <w:rFonts w:ascii="Courier 10 Pitch" w:hAnsi="Courier 10 Pitch"/>
         </w:rPr>
         <w:t>XigmaNAS</w:t>
       </w:r>
-      <w:proofErr w:type="spellEnd"/>
       <w:r>
         <w:rPr>
           <w:rFonts w:ascii="Courier 10 Pitch" w:hAnsi="Courier 10 Pitch"/>
@@ -1626,21 +1247,7 @@
         <w:rPr>
           <w:rFonts w:ascii="Courier 10 Pitch" w:hAnsi="Courier 10 Pitch"/>
         </w:rPr>
-        <w:t>10 - Create '</w:t>
-      </w:r>
-      <w:proofErr w:type="spellStart"/>
-      <w:r>
-        <w:rPr>
-          <w:rFonts w:ascii="Courier 10 Pitch" w:hAnsi="Courier 10 Pitch"/>
-        </w:rPr>
-        <w:t>Embedded.img.xz</w:t>
-      </w:r>
-      <w:proofErr w:type="spellEnd"/>
-      <w:r>
-        <w:rPr>
-          <w:rFonts w:ascii="Courier 10 Pitch" w:hAnsi="Courier 10 Pitch"/>
-        </w:rPr>
-        <w:t>' File. (Firm</w:t>
+        <w:t>10 - Create 'Embedded.img.xz' File. (Firm</w:t>
       </w:r>
       <w:r>
         <w:rPr>
@@ -1666,77 +1273,35 @@
         <w:rPr>
           <w:rFonts w:ascii="Courier 10 Pitch" w:hAnsi="Courier 10 Pitch"/>
         </w:rPr>
-        <w:t>11 - Create 'LiveUSB.img.gz' File. (</w:t>
-      </w:r>
-      <w:proofErr w:type="spellStart"/>
-      <w:r>
-        <w:rPr>
-          <w:rFonts w:ascii="Courier 10 Pitch" w:hAnsi="Courier 10 Pitch"/>
-        </w:rPr>
-        <w:t>Rawrite</w:t>
-      </w:r>
-      <w:proofErr w:type="spellEnd"/>
-      <w:r>
-        <w:rPr>
-          <w:rFonts w:ascii="Courier 10 Pitch" w:hAnsi="Courier 10 Pitch"/>
-        </w:rPr>
-        <w:t xml:space="preserve"> to USB Key)</w:t>
-      </w:r>
-    </w:p>
-    <w:p>
-      <w:pPr>
-        <w:pStyle w:val="Geenafstand"/>
-        <w:rPr>
-          <w:rFonts w:ascii="Courier 10 Pitch" w:hAnsi="Courier 10 Pitch"/>
-        </w:rPr>
-      </w:pPr>
-      <w:r>
-        <w:rPr>
-          <w:rFonts w:ascii="Courier 10 Pitch" w:hAnsi="Courier 10 Pitch"/>
-        </w:rPr>
-        <w:t>12 - Create '</w:t>
-      </w:r>
-      <w:proofErr w:type="spellStart"/>
-      <w:r>
-        <w:rPr>
-          <w:rFonts w:ascii="Courier 10 Pitch" w:hAnsi="Courier 10 Pitch"/>
-        </w:rPr>
-        <w:t>LiveCD</w:t>
-      </w:r>
-      <w:proofErr w:type="spellEnd"/>
-      <w:r>
-        <w:rPr>
-          <w:rFonts w:ascii="Courier 10 Pitch" w:hAnsi="Courier 10 Pitch"/>
-        </w:rPr>
-        <w:t>' (ISO) File.</w:t>
-      </w:r>
-    </w:p>
-    <w:p>
-      <w:pPr>
-        <w:pStyle w:val="Geenafstand"/>
-        <w:rPr>
-          <w:rFonts w:ascii="Courier 10 Pitch" w:hAnsi="Courier 10 Pitch"/>
-        </w:rPr>
-      </w:pPr>
-      <w:r>
-        <w:rPr>
-          <w:rFonts w:ascii="Courier 10 Pitch" w:hAnsi="Courier 10 Pitch"/>
-        </w:rPr>
-        <w:t>13 - Create '</w:t>
-      </w:r>
-      <w:proofErr w:type="spellStart"/>
-      <w:r>
-        <w:rPr>
-          <w:rFonts w:ascii="Courier 10 Pitch" w:hAnsi="Courier 10 Pitch"/>
-        </w:rPr>
-        <w:t>LiveCD</w:t>
-      </w:r>
-      <w:proofErr w:type="spellEnd"/>
-      <w:r>
-        <w:rPr>
-          <w:rFonts w:ascii="Courier 10 Pitch" w:hAnsi="Courier 10 Pitch"/>
-        </w:rPr>
-        <w:t>-Tin' (ISO) without 'Embedded' File.</w:t>
+        <w:t>11 - Create 'LiveUSB.img.gz' File. (Rawrite to USB Key)</w:t>
+      </w:r>
+    </w:p>
+    <w:p>
+      <w:pPr>
+        <w:pStyle w:val="Geenafstand"/>
+        <w:rPr>
+          <w:rFonts w:ascii="Courier 10 Pitch" w:hAnsi="Courier 10 Pitch"/>
+        </w:rPr>
+      </w:pPr>
+      <w:r>
+        <w:rPr>
+          <w:rFonts w:ascii="Courier 10 Pitch" w:hAnsi="Courier 10 Pitch"/>
+        </w:rPr>
+        <w:t>12 - Create 'LiveCD' (ISO) File.</w:t>
+      </w:r>
+    </w:p>
+    <w:p>
+      <w:pPr>
+        <w:pStyle w:val="Geenafstand"/>
+        <w:rPr>
+          <w:rFonts w:ascii="Courier 10 Pitch" w:hAnsi="Courier 10 Pitch"/>
+        </w:rPr>
+      </w:pPr>
+      <w:r>
+        <w:rPr>
+          <w:rFonts w:ascii="Courier 10 Pitch" w:hAnsi="Courier 10 Pitch"/>
+        </w:rPr>
+        <w:t>13 - Create 'LiveCD-Tin' (ISO) without 'Embedded' File.</w:t>
       </w:r>
     </w:p>
     <w:p>
@@ -1825,14 +1390,12 @@
       <w:r>
         <w:t xml:space="preserve">elect Menu option 2 - </w:t>
       </w:r>
-      <w:proofErr w:type="spellStart"/>
       <w:r>
         <w:rPr>
           <w:rFonts w:ascii="Courier 10 Pitch" w:hAnsi="Courier 10 Pitch"/>
         </w:rPr>
         <w:t>XigmaNAS</w:t>
       </w:r>
-      <w:proofErr w:type="spellEnd"/>
       <w:r>
         <w:rPr>
           <w:rFonts w:ascii="Courier 10 Pitch" w:hAnsi="Courier 10 Pitch"/>
@@ -1914,14 +1477,12 @@
         </w:rPr>
         <w:t xml:space="preserve">Compile </w:t>
       </w:r>
-      <w:proofErr w:type="spellStart"/>
       <w:r>
         <w:rPr>
           <w:rFonts w:ascii="Courier 10 Pitch" w:hAnsi="Courier 10 Pitch"/>
         </w:rPr>
         <w:t>XigmaNAS</w:t>
       </w:r>
-      <w:proofErr w:type="spellEnd"/>
       <w:r>
         <w:rPr>
           <w:rFonts w:ascii="Courier 10 Pitch" w:hAnsi="Courier 10 Pitch"/>
@@ -2213,15 +1774,7 @@
       </w:r>
       <w:r>
         <w:lastRenderedPageBreak/>
-        <w:t xml:space="preserve">· READ the README files in the various </w:t>
-      </w:r>
-      <w:proofErr w:type="spellStart"/>
-      <w:r>
-        <w:t>svn</w:t>
-      </w:r>
-      <w:proofErr w:type="spellEnd"/>
-      <w:r>
-        <w:t>/build directories</w:t>
+        <w:t>· READ the README files in the various svn/build directories</w:t>
       </w:r>
       <w:r>
         <w:br/>
@@ -2246,30 +1799,8 @@
         <w:rPr>
           <w:rFonts w:ascii="Courier 10 Pitch" w:hAnsi="Courier 10 Pitch"/>
         </w:rPr>
-        <w:t>/</w:t>
-      </w:r>
-      <w:proofErr w:type="spellStart"/>
-      <w:r>
-        <w:rPr>
-          <w:rFonts w:ascii="Courier 10 Pitch" w:hAnsi="Courier 10 Pitch"/>
-        </w:rPr>
-        <w:t>usr</w:t>
-      </w:r>
-      <w:proofErr w:type="spellEnd"/>
-      <w:r>
-        <w:rPr>
-          <w:rFonts w:ascii="Courier 10 Pitch" w:hAnsi="Courier 10 Pitch"/>
-        </w:rPr>
-        <w:t>/ports/</w:t>
-      </w:r>
-      <w:proofErr w:type="spellStart"/>
-      <w:r>
-        <w:rPr>
-          <w:rFonts w:ascii="Courier 10 Pitch" w:hAnsi="Courier 10 Pitch"/>
-        </w:rPr>
-        <w:t>distfiles</w:t>
-      </w:r>
-      <w:proofErr w:type="spellEnd"/>
+        <w:t>/usr/ports/distfiles</w:t>
+      </w:r>
       <w:r>
         <w:t xml:space="preserve">". </w:t>
       </w:r>
@@ -2334,21 +1865,7 @@
         <w:rPr>
           <w:rFonts w:ascii="Courier 10 Pitch" w:hAnsi="Courier 10 Pitch"/>
         </w:rPr>
-        <w:t>10 - Create '</w:t>
-      </w:r>
-      <w:proofErr w:type="spellStart"/>
-      <w:r>
-        <w:rPr>
-          <w:rFonts w:ascii="Courier 10 Pitch" w:hAnsi="Courier 10 Pitch"/>
-        </w:rPr>
-        <w:t>Embedded.img.xz</w:t>
-      </w:r>
-      <w:proofErr w:type="spellEnd"/>
-      <w:r>
-        <w:rPr>
-          <w:rFonts w:ascii="Courier 10 Pitch" w:hAnsi="Courier 10 Pitch"/>
-        </w:rPr>
-        <w:t>' File. (Firmware Update)</w:t>
+        <w:t>10 - Create 'Embedded.img.xz' File. (Firmware Update)</w:t>
       </w:r>
     </w:p>
     <w:p>
@@ -2370,37 +1887,15 @@
         <w:rPr>
           <w:rFonts w:ascii="Courier 10 Pitch" w:hAnsi="Courier 10 Pitch"/>
         </w:rPr>
-        <w:t>11 - Create 'LiveUSB.img.gz' File. (</w:t>
-      </w:r>
-      <w:proofErr w:type="spellStart"/>
-      <w:r>
-        <w:rPr>
-          <w:rFonts w:ascii="Courier 10 Pitch" w:hAnsi="Courier 10 Pitch"/>
-        </w:rPr>
-        <w:t>Rawrite</w:t>
-      </w:r>
-      <w:proofErr w:type="spellEnd"/>
-      <w:r>
-        <w:rPr>
-          <w:rFonts w:ascii="Courier 10 Pitch" w:hAnsi="Courier 10 Pitch"/>
-        </w:rPr>
-        <w:t xml:space="preserve"> to USB Key)</w:t>
-      </w:r>
-    </w:p>
-    <w:p>
-      <w:pPr>
-        <w:pStyle w:val="Geenafstand"/>
-      </w:pPr>
-      <w:r>
-        <w:t xml:space="preserve">(This will create the </w:t>
-      </w:r>
-      <w:proofErr w:type="spellStart"/>
-      <w:r>
-        <w:t>LiveUSB</w:t>
-      </w:r>
-      <w:proofErr w:type="spellEnd"/>
-      <w:r>
-        <w:t xml:space="preserve"> file and embedded file)</w:t>
+        <w:t>11 - Create 'LiveUSB.img.gz' File. (Rawrite to USB Key)</w:t>
+      </w:r>
+    </w:p>
+    <w:p>
+      <w:pPr>
+        <w:pStyle w:val="Geenafstand"/>
+      </w:pPr>
+      <w:r>
+        <w:t>(This will create the LiveUSB file and embedded file)</w:t>
       </w:r>
     </w:p>
     <w:p>
@@ -2412,21 +1907,7 @@
         <w:rPr>
           <w:rFonts w:ascii="Courier 10 Pitch" w:hAnsi="Courier 10 Pitch"/>
         </w:rPr>
-        <w:t>12 - Create '</w:t>
-      </w:r>
-      <w:proofErr w:type="spellStart"/>
-      <w:r>
-        <w:rPr>
-          <w:rFonts w:ascii="Courier 10 Pitch" w:hAnsi="Courier 10 Pitch"/>
-        </w:rPr>
-        <w:t>LiveCD</w:t>
-      </w:r>
-      <w:proofErr w:type="spellEnd"/>
-      <w:r>
-        <w:rPr>
-          <w:rFonts w:ascii="Courier 10 Pitch" w:hAnsi="Courier 10 Pitch"/>
-        </w:rPr>
-        <w:t>' (ISO) File.</w:t>
+        <w:t>12 - Create 'LiveCD' (ISO) File.</w:t>
       </w:r>
       <w:r>
         <w:t xml:space="preserve"> </w:t>
@@ -2439,96 +1920,86 @@
       <w:bookmarkStart w:id="2" w:name="_Hlk486951185"/>
       <w:bookmarkEnd w:id="1"/>
       <w:r>
-        <w:t xml:space="preserve">(This will create </w:t>
-      </w:r>
-      <w:proofErr w:type="spellStart"/>
-      <w:r>
-        <w:t>theLiveCD</w:t>
-      </w:r>
-      <w:proofErr w:type="spellEnd"/>
+        <w:t xml:space="preserve">(This will create theLiveCD </w:t>
+      </w:r>
+      <w:bookmarkEnd w:id="2"/>
+      <w:r>
+        <w:t>and embedded upgrade file with the checksum files)</w:t>
+      </w:r>
+    </w:p>
+    <w:p>
+      <w:pPr>
+        <w:pStyle w:val="Geenafstand"/>
+      </w:pPr>
+      <w:r>
+        <w:rPr>
+          <w:rFonts w:ascii="Courier 10 Pitch" w:hAnsi="Courier 10 Pitch"/>
+        </w:rPr>
+        <w:t>14 - Create 'Full' (TGZ</w:t>
+      </w:r>
+      <w:r>
+        <w:rPr>
+          <w:rFonts w:ascii="Courier 10 Pitch" w:hAnsi="Courier 10 Pitch"/>
+        </w:rPr>
+        <w:t xml:space="preserve">) </w:t>
+      </w:r>
+      <w:r>
+        <w:rPr>
+          <w:rFonts w:ascii="Courier 10 Pitch" w:hAnsi="Courier 10 Pitch"/>
+        </w:rPr>
+        <w:t xml:space="preserve">Update </w:t>
+      </w:r>
+      <w:r>
+        <w:rPr>
+          <w:rFonts w:ascii="Courier 10 Pitch" w:hAnsi="Courier 10 Pitch"/>
+        </w:rPr>
+        <w:t>File.</w:t>
+      </w:r>
+    </w:p>
+    <w:p>
+      <w:pPr>
+        <w:pStyle w:val="Geenafstand"/>
+      </w:pPr>
+      <w:r>
+        <w:t>(This will create the full upgrade file to upgrade full installs)</w:t>
+      </w:r>
+    </w:p>
+    <w:p>
+      <w:pPr>
+        <w:pStyle w:val="Geenafstand"/>
+      </w:pPr>
+    </w:p>
+    <w:p>
+      <w:pPr>
+        <w:pStyle w:val="Geenafstand"/>
+      </w:pPr>
+      <w:r>
+        <w:rPr>
+          <w:b/>
+          <w:u w:val="single"/>
+        </w:rPr>
+        <w:t>5.</w:t>
+      </w:r>
+      <w:r>
+        <w:rPr>
+          <w:u w:val="single"/>
+        </w:rPr>
+        <w:t xml:space="preserve"> Making a updated translation template for launchpad.</w:t>
+      </w:r>
+    </w:p>
+    <w:p>
+      <w:pPr>
+        <w:pStyle w:val="Geenafstand"/>
+      </w:pPr>
+      <w:r>
+        <w:t xml:space="preserve">This is needed for the </w:t>
+      </w:r>
+      <w:r>
+        <w:t>XigmaNAS</w:t>
+      </w:r>
       <w:r>
         <w:t xml:space="preserve"> </w:t>
       </w:r>
-      <w:bookmarkEnd w:id="2"/>
-      <w:r>
-        <w:t>and embedded upgrade file with the checksum files)</w:t>
-      </w:r>
-    </w:p>
-    <w:p>
-      <w:pPr>
-        <w:pStyle w:val="Geenafstand"/>
-      </w:pPr>
-      <w:r>
-        <w:rPr>
-          <w:rFonts w:ascii="Courier 10 Pitch" w:hAnsi="Courier 10 Pitch"/>
-        </w:rPr>
-        <w:t>14 - Create 'Full' (TGZ</w:t>
-      </w:r>
-      <w:r>
-        <w:rPr>
-          <w:rFonts w:ascii="Courier 10 Pitch" w:hAnsi="Courier 10 Pitch"/>
-        </w:rPr>
-        <w:t xml:space="preserve">) </w:t>
-      </w:r>
-      <w:r>
-        <w:rPr>
-          <w:rFonts w:ascii="Courier 10 Pitch" w:hAnsi="Courier 10 Pitch"/>
-        </w:rPr>
-        <w:t xml:space="preserve">Update </w:t>
-      </w:r>
-      <w:r>
-        <w:rPr>
-          <w:rFonts w:ascii="Courier 10 Pitch" w:hAnsi="Courier 10 Pitch"/>
-        </w:rPr>
-        <w:t>File.</w:t>
-      </w:r>
-    </w:p>
-    <w:p>
-      <w:pPr>
-        <w:pStyle w:val="Geenafstand"/>
-      </w:pPr>
-      <w:r>
-        <w:t>(This will create the full upgrade file to upgrade full installs)</w:t>
-      </w:r>
-    </w:p>
-    <w:p>
-      <w:pPr>
-        <w:pStyle w:val="Geenafstand"/>
-      </w:pPr>
-    </w:p>
-    <w:p>
-      <w:pPr>
-        <w:pStyle w:val="Geenafstand"/>
-      </w:pPr>
-      <w:r>
-        <w:rPr>
-          <w:b/>
-          <w:u w:val="single"/>
-        </w:rPr>
-        <w:t>5.</w:t>
-      </w:r>
-      <w:r>
-        <w:rPr>
-          <w:u w:val="single"/>
-        </w:rPr>
-        <w:t xml:space="preserve"> Making a updated translation template for launchpad.</w:t>
-      </w:r>
-    </w:p>
-    <w:p>
-      <w:pPr>
-        <w:pStyle w:val="Geenafstand"/>
-      </w:pPr>
-      <w:r>
-        <w:t xml:space="preserve">This is needed for the </w:t>
-      </w:r>
-      <w:proofErr w:type="spellStart"/>
-      <w:r>
-        <w:t>XigmaNAS</w:t>
-      </w:r>
-      <w:proofErr w:type="spellEnd"/>
-      <w:r>
-        <w:t xml:space="preserve"> </w:t>
-      </w:r>
       <w:r>
         <w:t>D</w:t>
       </w:r>
@@ -2540,32 +2011,11 @@
       <w:pPr>
         <w:pStyle w:val="Geenafstand"/>
       </w:pPr>
-      <w:proofErr w:type="spellStart"/>
-      <w:r>
-        <w:t>XigmaNAS</w:t>
-      </w:r>
-      <w:proofErr w:type="spellEnd"/>
-      <w:r>
-        <w:t xml:space="preserve"> </w:t>
-      </w:r>
-      <w:r>
-        <w:t xml:space="preserve">makes use of </w:t>
-      </w:r>
-      <w:proofErr w:type="spellStart"/>
-      <w:r>
-        <w:t>translation.po</w:t>
-      </w:r>
-      <w:proofErr w:type="spellEnd"/>
-      <w:r>
-        <w:t xml:space="preserve"> files to display the </w:t>
-      </w:r>
-      <w:proofErr w:type="spellStart"/>
-      <w:r>
-        <w:t>WebGUI</w:t>
-      </w:r>
-      <w:proofErr w:type="spellEnd"/>
-      <w:r>
-        <w:t xml:space="preserve"> in another language than English.</w:t>
+      <w:r>
+        <w:t xml:space="preserve">XigmaNAS </w:t>
+      </w:r>
+      <w:r>
+        <w:t>makes use of translation.po files to display the WebGUI in another language than English.</w:t>
       </w:r>
     </w:p>
     <w:p>
@@ -2579,15 +2029,7 @@
         <w:t>xigmanas</w:t>
       </w:r>
       <w:r>
-        <w:t xml:space="preserve">.pot has to be uploaded as we only download the </w:t>
-      </w:r>
-      <w:proofErr w:type="spellStart"/>
-      <w:r>
-        <w:t>translations.po</w:t>
-      </w:r>
-      <w:proofErr w:type="spellEnd"/>
-      <w:r>
-        <w:t xml:space="preserve"> online.</w:t>
+        <w:t>.pot has to be uploaded as we only download the translations.po online.</w:t>
       </w:r>
     </w:p>
     <w:p>
@@ -2606,49 +2048,19 @@
         <w:rPr>
           <w:rFonts w:ascii="Courier 10 Pitch" w:hAnsi="Courier 10 Pitch"/>
         </w:rPr>
-        <w:t># cd /</w:t>
-      </w:r>
-      <w:proofErr w:type="spellStart"/>
-      <w:r>
-        <w:rPr>
-          <w:rFonts w:ascii="Courier 10 Pitch" w:hAnsi="Courier 10 Pitch"/>
-        </w:rPr>
-        <w:t>usr</w:t>
-      </w:r>
-      <w:proofErr w:type="spellEnd"/>
-      <w:r>
-        <w:rPr>
-          <w:rFonts w:ascii="Courier 10 Pitch" w:hAnsi="Courier 10 Pitch"/>
-        </w:rPr>
-        <w:t>/local/</w:t>
-      </w:r>
-      <w:proofErr w:type="spellStart"/>
+        <w:t># cd /usr/local/</w:t>
+      </w:r>
       <w:r>
         <w:rPr>
           <w:rFonts w:ascii="Courier 10 Pitch" w:hAnsi="Courier 10 Pitch"/>
         </w:rPr>
         <w:t>xigmanas</w:t>
       </w:r>
-      <w:proofErr w:type="spellEnd"/>
-      <w:r>
-        <w:rPr>
-          <w:rFonts w:ascii="Courier 10 Pitch" w:hAnsi="Courier 10 Pitch"/>
-        </w:rPr>
-        <w:t>/</w:t>
-      </w:r>
-      <w:proofErr w:type="spellStart"/>
-      <w:r>
-        <w:rPr>
-          <w:rFonts w:ascii="Courier 10 Pitch" w:hAnsi="Courier 10 Pitch"/>
-        </w:rPr>
-        <w:t>svn</w:t>
-      </w:r>
-      <w:proofErr w:type="spellEnd"/>
-      <w:r>
-        <w:rPr>
-          <w:rFonts w:ascii="Courier 10 Pitch" w:hAnsi="Courier 10 Pitch"/>
-        </w:rPr>
-        <w:t>/build</w:t>
+      <w:r>
+        <w:rPr>
+          <w:rFonts w:ascii="Courier 10 Pitch" w:hAnsi="Courier 10 Pitch"/>
+        </w:rPr>
+        <w:t>/svn/build</w:t>
       </w:r>
     </w:p>
     <w:p>
@@ -2685,23 +2097,7 @@
       </w:pPr>
       <w:r>
         <w:lastRenderedPageBreak/>
-        <w:t xml:space="preserve">Hint: Now you are able to locally update a </w:t>
-      </w:r>
-      <w:proofErr w:type="spellStart"/>
-      <w:r>
-        <w:t>translaton.po</w:t>
-      </w:r>
-      <w:proofErr w:type="spellEnd"/>
-      <w:r>
-        <w:t xml:space="preserve"> with a program like </w:t>
-      </w:r>
-      <w:proofErr w:type="spellStart"/>
-      <w:r>
-        <w:t>Poedit</w:t>
-      </w:r>
-      <w:proofErr w:type="spellEnd"/>
-      <w:r>
-        <w:t>. Google for it.</w:t>
+        <w:t>Hint: Now you are able to locally update a translaton.po with a program like Poedit. Google for it.</w:t>
       </w:r>
     </w:p>
     <w:p>
@@ -2725,7 +2121,7 @@
 </file>
 
 <file path=word/endnotes.xml><?xml version="1.0" encoding="utf-8"?>
-<w:endnotes xmlns:wpc="http://schemas.microsoft.com/office/word/2010/wordprocessingCanvas" xmlns:cx="http://schemas.microsoft.com/office/drawing/2014/chartex" xmlns:cx1="http://schemas.microsoft.com/office/drawing/2015/9/8/chartex" xmlns:cx2="http://schemas.microsoft.com/office/drawing/2015/10/21/chartex" xmlns:cx3="http://schemas.microsoft.com/office/drawing/2016/5/9/chartex" xmlns:cx4="http://schemas.microsoft.com/office/drawing/2016/5/10/chartex" xmlns:cx5="http://schemas.microsoft.com/office/drawing/2016/5/11/chartex" xmlns:cx6="http://schemas.microsoft.com/office/drawing/2016/5/12/chartex" xmlns:cx7="http://schemas.microsoft.com/office/drawing/2016/5/13/chartex" xmlns:cx8="http://schemas.microsoft.com/office/drawing/2016/5/14/chartex" xmlns:mc="http://schemas.openxmlformats.org/markup-compatibility/2006" xmlns:aink="http://schemas.microsoft.com/office/drawing/2016/ink" xmlns:am3d="http://schemas.microsoft.com/office/drawing/2017/model3d" xmlns:o="urn:schemas-microsoft-com:office:office" xmlns:r="http://schemas.openxmlformats.org/officeDocument/2006/relationships" xmlns:m="http://schemas.openxmlformats.org/officeDocument/2006/math" xmlns:v="urn:schemas-microsoft-com:vml" xmlns:wp14="http://schemas.microsoft.com/office/word/2010/wordprocessingDrawing" xmlns:wp="http://schemas.openxmlformats.org/drawingml/2006/wordprocessingDrawing" xmlns:w10="urn:schemas-microsoft-com:office:word" xmlns:w="http://schemas.openxmlformats.org/wordprocessingml/2006/main" xmlns:w14="http://schemas.microsoft.com/office/word/2010/wordml" xmlns:w15="http://schemas.microsoft.com/office/word/2012/wordml" xmlns:w16cid="http://schemas.microsoft.com/office/word/2016/wordml/cid" xmlns:w16se="http://schemas.microsoft.com/office/word/2015/wordml/symex" xmlns:wpg="http://schemas.microsoft.com/office/word/2010/wordprocessingGroup" xmlns:wpi="http://schemas.microsoft.com/office/word/2010/wordprocessingInk" xmlns:wne="http://schemas.microsoft.com/office/word/2006/wordml" xmlns:wps="http://schemas.microsoft.com/office/word/2010/wordprocessingShape" mc:Ignorable="w14 w15 w16se w16cid wp14">
+<w:endnotes xmlns:wpc="http://schemas.microsoft.com/office/word/2010/wordprocessingCanvas" xmlns:cx="http://schemas.microsoft.com/office/drawing/2014/chartex" xmlns:cx1="http://schemas.microsoft.com/office/drawing/2015/9/8/chartex" xmlns:cx2="http://schemas.microsoft.com/office/drawing/2015/10/21/chartex" xmlns:cx3="http://schemas.microsoft.com/office/drawing/2016/5/9/chartex" xmlns:cx4="http://schemas.microsoft.com/office/drawing/2016/5/10/chartex" xmlns:cx5="http://schemas.microsoft.com/office/drawing/2016/5/11/chartex" xmlns:cx6="http://schemas.microsoft.com/office/drawing/2016/5/12/chartex" xmlns:cx7="http://schemas.microsoft.com/office/drawing/2016/5/13/chartex" xmlns:cx8="http://schemas.microsoft.com/office/drawing/2016/5/14/chartex" xmlns:mc="http://schemas.openxmlformats.org/markup-compatibility/2006" xmlns:aink="http://schemas.microsoft.com/office/drawing/2016/ink" xmlns:am3d="http://schemas.microsoft.com/office/drawing/2017/model3d" xmlns:o="urn:schemas-microsoft-com:office:office" xmlns:r="http://schemas.openxmlformats.org/officeDocument/2006/relationships" xmlns:m="http://schemas.openxmlformats.org/officeDocument/2006/math" xmlns:v="urn:schemas-microsoft-com:vml" xmlns:wp14="http://schemas.microsoft.com/office/word/2010/wordprocessingDrawing" xmlns:wp="http://schemas.openxmlformats.org/drawingml/2006/wordprocessingDrawing" xmlns:w10="urn:schemas-microsoft-com:office:word" xmlns:w="http://schemas.openxmlformats.org/wordprocessingml/2006/main" xmlns:w14="http://schemas.microsoft.com/office/word/2010/wordml" xmlns:w15="http://schemas.microsoft.com/office/word/2012/wordml" xmlns:w16cex="http://schemas.microsoft.com/office/word/2018/wordml/cex" xmlns:w16cid="http://schemas.microsoft.com/office/word/2016/wordml/cid" xmlns:w16="http://schemas.microsoft.com/office/word/2018/wordml" xmlns:w16se="http://schemas.microsoft.com/office/word/2015/wordml/symex" xmlns:wpg="http://schemas.microsoft.com/office/word/2010/wordprocessingGroup" xmlns:wpi="http://schemas.microsoft.com/office/word/2010/wordprocessingInk" xmlns:wne="http://schemas.microsoft.com/office/word/2006/wordml" xmlns:wps="http://schemas.microsoft.com/office/word/2010/wordprocessingShape" mc:Ignorable="w14 w15 w16se w16cid w16 w16cex wp14">
   <w:endnote w:type="separator" w:id="-1">
     <w:p>
       <w:pPr>
@@ -2750,7 +2146,7 @@
 </file>
 
 <file path=word/footer1.xml><?xml version="1.0" encoding="utf-8"?>
-<w:ftr xmlns:wpc="http://schemas.microsoft.com/office/word/2010/wordprocessingCanvas" xmlns:cx="http://schemas.microsoft.com/office/drawing/2014/chartex" xmlns:cx1="http://schemas.microsoft.com/office/drawing/2015/9/8/chartex" xmlns:cx2="http://schemas.microsoft.com/office/drawing/2015/10/21/chartex" xmlns:cx3="http://schemas.microsoft.com/office/drawing/2016/5/9/chartex" xmlns:cx4="http://schemas.microsoft.com/office/drawing/2016/5/10/chartex" xmlns:cx5="http://schemas.microsoft.com/office/drawing/2016/5/11/chartex" xmlns:cx6="http://schemas.microsoft.com/office/drawing/2016/5/12/chartex" xmlns:cx7="http://schemas.microsoft.com/office/drawing/2016/5/13/chartex" xmlns:cx8="http://schemas.microsoft.com/office/drawing/2016/5/14/chartex" xmlns:mc="http://schemas.openxmlformats.org/markup-compatibility/2006" xmlns:aink="http://schemas.microsoft.com/office/drawing/2016/ink" xmlns:am3d="http://schemas.microsoft.com/office/drawing/2017/model3d" xmlns:o="urn:schemas-microsoft-com:office:office" xmlns:r="http://schemas.openxmlformats.org/officeDocument/2006/relationships" xmlns:m="http://schemas.openxmlformats.org/officeDocument/2006/math" xmlns:v="urn:schemas-microsoft-com:vml" xmlns:wp14="http://schemas.microsoft.com/office/word/2010/wordprocessingDrawing" xmlns:wp="http://schemas.openxmlformats.org/drawingml/2006/wordprocessingDrawing" xmlns:w10="urn:schemas-microsoft-com:office:word" xmlns:w="http://schemas.openxmlformats.org/wordprocessingml/2006/main" xmlns:w14="http://schemas.microsoft.com/office/word/2010/wordml" xmlns:w15="http://schemas.microsoft.com/office/word/2012/wordml" xmlns:w16cid="http://schemas.microsoft.com/office/word/2016/wordml/cid" xmlns:w16se="http://schemas.microsoft.com/office/word/2015/wordml/symex" xmlns:wpg="http://schemas.microsoft.com/office/word/2010/wordprocessingGroup" xmlns:wpi="http://schemas.microsoft.com/office/word/2010/wordprocessingInk" xmlns:wne="http://schemas.microsoft.com/office/word/2006/wordml" xmlns:wps="http://schemas.microsoft.com/office/word/2010/wordprocessingShape" mc:Ignorable="w14 w15 w16se w16cid wp14">
+<w:ftr xmlns:wpc="http://schemas.microsoft.com/office/word/2010/wordprocessingCanvas" xmlns:cx="http://schemas.microsoft.com/office/drawing/2014/chartex" xmlns:cx1="http://schemas.microsoft.com/office/drawing/2015/9/8/chartex" xmlns:cx2="http://schemas.microsoft.com/office/drawing/2015/10/21/chartex" xmlns:cx3="http://schemas.microsoft.com/office/drawing/2016/5/9/chartex" xmlns:cx4="http://schemas.microsoft.com/office/drawing/2016/5/10/chartex" xmlns:cx5="http://schemas.microsoft.com/office/drawing/2016/5/11/chartex" xmlns:cx6="http://schemas.microsoft.com/office/drawing/2016/5/12/chartex" xmlns:cx7="http://schemas.microsoft.com/office/drawing/2016/5/13/chartex" xmlns:cx8="http://schemas.microsoft.com/office/drawing/2016/5/14/chartex" xmlns:mc="http://schemas.openxmlformats.org/markup-compatibility/2006" xmlns:aink="http://schemas.microsoft.com/office/drawing/2016/ink" xmlns:am3d="http://schemas.microsoft.com/office/drawing/2017/model3d" xmlns:o="urn:schemas-microsoft-com:office:office" xmlns:r="http://schemas.openxmlformats.org/officeDocument/2006/relationships" xmlns:m="http://schemas.openxmlformats.org/officeDocument/2006/math" xmlns:v="urn:schemas-microsoft-com:vml" xmlns:wp14="http://schemas.microsoft.com/office/word/2010/wordprocessingDrawing" xmlns:wp="http://schemas.openxmlformats.org/drawingml/2006/wordprocessingDrawing" xmlns:w10="urn:schemas-microsoft-com:office:word" xmlns:w="http://schemas.openxmlformats.org/wordprocessingml/2006/main" xmlns:w14="http://schemas.microsoft.com/office/word/2010/wordml" xmlns:w15="http://schemas.microsoft.com/office/word/2012/wordml" xmlns:w16cex="http://schemas.microsoft.com/office/word/2018/wordml/cex" xmlns:w16cid="http://schemas.microsoft.com/office/word/2016/wordml/cid" xmlns:w16="http://schemas.microsoft.com/office/word/2018/wordml" xmlns:w16se="http://schemas.microsoft.com/office/word/2015/wordml/symex" xmlns:wpg="http://schemas.microsoft.com/office/word/2010/wordprocessingGroup" xmlns:wpi="http://schemas.microsoft.com/office/word/2010/wordprocessingInk" xmlns:wne="http://schemas.microsoft.com/office/word/2006/wordml" xmlns:wps="http://schemas.microsoft.com/office/word/2010/wordprocessingShape" mc:Ignorable="w14 w15 w16se w16cid w16 w16cex wp14">
   <w:p>
     <w:pPr>
       <w:tabs>
@@ -2808,7 +2204,7 @@
         <w:szCs w:val="14"/>
         <w:lang w:eastAsia="nl-NL"/>
       </w:rPr>
-      <w:t xml:space="preserve"> (c) 201</w:t>
+      <w:t xml:space="preserve"> (c) 20</w:t>
     </w:r>
     <w:r>
       <w:rPr>
@@ -2818,7 +2214,7 @@
         <w:szCs w:val="14"/>
         <w:lang w:eastAsia="nl-NL"/>
       </w:rPr>
-      <w:t>9</w:t>
+      <w:t>20</w:t>
     </w:r>
     <w:r>
       <w:rPr>
@@ -2830,7 +2226,6 @@
       </w:rPr>
       <w:t xml:space="preserve"> </w:t>
     </w:r>
-    <w:proofErr w:type="spellStart"/>
     <w:r>
       <w:rPr>
         <w:rFonts w:ascii="Courier New" w:hAnsi="Courier New" w:cs="Courier New"/>
@@ -2839,18 +2234,7 @@
         <w:szCs w:val="14"/>
         <w:lang w:eastAsia="nl-NL"/>
       </w:rPr>
-      <w:t>XigmaNAS</w:t>
-    </w:r>
-    <w:proofErr w:type="spellEnd"/>
-    <w:r>
-      <w:rPr>
-        <w:rFonts w:ascii="Courier New" w:hAnsi="Courier New" w:cs="Courier New"/>
-        <w:b/>
-        <w:sz w:val="14"/>
-        <w:szCs w:val="14"/>
-        <w:lang w:eastAsia="nl-NL"/>
-      </w:rPr>
-      <w:t>®</w:t>
+      <w:t>XigmaNAS®</w:t>
     </w:r>
     <w:r>
       <w:rPr>
@@ -2951,7 +2335,7 @@
         <w:szCs w:val="14"/>
         <w:lang w:eastAsia="nl-NL"/>
       </w:rPr>
-      <w:t>0</w:t>
+      <w:t>1</w:t>
     </w:r>
   </w:p>
   <w:p>
@@ -3037,7 +2421,7 @@
 </file>
 
 <file path=word/footnotes.xml><?xml version="1.0" encoding="utf-8"?>
-<w:footnotes xmlns:wpc="http://schemas.microsoft.com/office/word/2010/wordprocessingCanvas" xmlns:cx="http://schemas.microsoft.com/office/drawing/2014/chartex" xmlns:cx1="http://schemas.microsoft.com/office/drawing/2015/9/8/chartex" xmlns:cx2="http://schemas.microsoft.com/office/drawing/2015/10/21/chartex" xmlns:cx3="http://schemas.microsoft.com/office/drawing/2016/5/9/chartex" xmlns:cx4="http://schemas.microsoft.com/office/drawing/2016/5/10/chartex" xmlns:cx5="http://schemas.microsoft.com/office/drawing/2016/5/11/chartex" xmlns:cx6="http://schemas.microsoft.com/office/drawing/2016/5/12/chartex" xmlns:cx7="http://schemas.microsoft.com/office/drawing/2016/5/13/chartex" xmlns:cx8="http://schemas.microsoft.com/office/drawing/2016/5/14/chartex" xmlns:mc="http://schemas.openxmlformats.org/markup-compatibility/2006" xmlns:aink="http://schemas.microsoft.com/office/drawing/2016/ink" xmlns:am3d="http://schemas.microsoft.com/office/drawing/2017/model3d" xmlns:o="urn:schemas-microsoft-com:office:office" xmlns:r="http://schemas.openxmlformats.org/officeDocument/2006/relationships" xmlns:m="http://schemas.openxmlformats.org/officeDocument/2006/math" xmlns:v="urn:schemas-microsoft-com:vml" xmlns:wp14="http://schemas.microsoft.com/office/word/2010/wordprocessingDrawing" xmlns:wp="http://schemas.openxmlformats.org/drawingml/2006/wordprocessingDrawing" xmlns:w10="urn:schemas-microsoft-com:office:word" xmlns:w="http://schemas.openxmlformats.org/wordprocessingml/2006/main" xmlns:w14="http://schemas.microsoft.com/office/word/2010/wordml" xmlns:w15="http://schemas.microsoft.com/office/word/2012/wordml" xmlns:w16cid="http://schemas.microsoft.com/office/word/2016/wordml/cid" xmlns:w16se="http://schemas.microsoft.com/office/word/2015/wordml/symex" xmlns:wpg="http://schemas.microsoft.com/office/word/2010/wordprocessingGroup" xmlns:wpi="http://schemas.microsoft.com/office/word/2010/wordprocessingInk" xmlns:wne="http://schemas.microsoft.com/office/word/2006/wordml" xmlns:wps="http://schemas.microsoft.com/office/word/2010/wordprocessingShape" mc:Ignorable="w14 w15 w16se w16cid wp14">
+<w:footnotes xmlns:wpc="http://schemas.microsoft.com/office/word/2010/wordprocessingCanvas" xmlns:cx="http://schemas.microsoft.com/office/drawing/2014/chartex" xmlns:cx1="http://schemas.microsoft.com/office/drawing/2015/9/8/chartex" xmlns:cx2="http://schemas.microsoft.com/office/drawing/2015/10/21/chartex" xmlns:cx3="http://schemas.microsoft.com/office/drawing/2016/5/9/chartex" xmlns:cx4="http://schemas.microsoft.com/office/drawing/2016/5/10/chartex" xmlns:cx5="http://schemas.microsoft.com/office/drawing/2016/5/11/chartex" xmlns:cx6="http://schemas.microsoft.com/office/drawing/2016/5/12/chartex" xmlns:cx7="http://schemas.microsoft.com/office/drawing/2016/5/13/chartex" xmlns:cx8="http://schemas.microsoft.com/office/drawing/2016/5/14/chartex" xmlns:mc="http://schemas.openxmlformats.org/markup-compatibility/2006" xmlns:aink="http://schemas.microsoft.com/office/drawing/2016/ink" xmlns:am3d="http://schemas.microsoft.com/office/drawing/2017/model3d" xmlns:o="urn:schemas-microsoft-com:office:office" xmlns:r="http://schemas.openxmlformats.org/officeDocument/2006/relationships" xmlns:m="http://schemas.openxmlformats.org/officeDocument/2006/math" xmlns:v="urn:schemas-microsoft-com:vml" xmlns:wp14="http://schemas.microsoft.com/office/word/2010/wordprocessingDrawing" xmlns:wp="http://schemas.openxmlformats.org/drawingml/2006/wordprocessingDrawing" xmlns:w10="urn:schemas-microsoft-com:office:word" xmlns:w="http://schemas.openxmlformats.org/wordprocessingml/2006/main" xmlns:w14="http://schemas.microsoft.com/office/word/2010/wordml" xmlns:w15="http://schemas.microsoft.com/office/word/2012/wordml" xmlns:w16cex="http://schemas.microsoft.com/office/word/2018/wordml/cex" xmlns:w16cid="http://schemas.microsoft.com/office/word/2016/wordml/cid" xmlns:w16="http://schemas.microsoft.com/office/word/2018/wordml" xmlns:w16se="http://schemas.microsoft.com/office/word/2015/wordml/symex" xmlns:wpg="http://schemas.microsoft.com/office/word/2010/wordprocessingGroup" xmlns:wpi="http://schemas.microsoft.com/office/word/2010/wordprocessingInk" xmlns:wne="http://schemas.microsoft.com/office/word/2006/wordml" xmlns:wps="http://schemas.microsoft.com/office/word/2010/wordprocessingShape" mc:Ignorable="w14 w15 w16se w16cid w16 w16cex wp14">
   <w:footnote w:type="separator" w:id="-1">
     <w:p>
       <w:pPr>
@@ -3062,7 +2446,7 @@
 </file>
 
 <file path=word/styles.xml><?xml version="1.0" encoding="utf-8"?>
-<w:styles xmlns:mc="http://schemas.openxmlformats.org/markup-compatibility/2006" xmlns:r="http://schemas.openxmlformats.org/officeDocument/2006/relationships" xmlns:w="http://schemas.openxmlformats.org/wordprocessingml/2006/main" xmlns:w14="http://schemas.microsoft.com/office/word/2010/wordml" xmlns:w15="http://schemas.microsoft.com/office/word/2012/wordml" xmlns:w16cid="http://schemas.microsoft.com/office/word/2016/wordml/cid" xmlns:w16se="http://schemas.microsoft.com/office/word/2015/wordml/symex" mc:Ignorable="w14 w15 w16se w16cid">
+<w:styles xmlns:mc="http://schemas.openxmlformats.org/markup-compatibility/2006" xmlns:r="http://schemas.openxmlformats.org/officeDocument/2006/relationships" xmlns:w="http://schemas.openxmlformats.org/wordprocessingml/2006/main" xmlns:w14="http://schemas.microsoft.com/office/word/2010/wordml" xmlns:w15="http://schemas.microsoft.com/office/word/2012/wordml" xmlns:w16cex="http://schemas.microsoft.com/office/word/2018/wordml/cex" xmlns:w16cid="http://schemas.microsoft.com/office/word/2016/wordml/cid" xmlns:w16="http://schemas.microsoft.com/office/word/2018/wordml" xmlns:w16se="http://schemas.microsoft.com/office/word/2015/wordml/symex" mc:Ignorable="w14 w15 w16se w16cid w16 w16cex">
   <w:docDefaults>
     <w:rPrDefault>
       <w:rPr>
@@ -3184,6 +2568,7 @@
     <w:lsdException w:name="HTML Sample" w:semiHidden="1" w:unhideWhenUsed="1"/>
     <w:lsdException w:name="HTML Typewriter" w:semiHidden="1" w:unhideWhenUsed="1"/>
     <w:lsdException w:name="HTML Variable" w:semiHidden="1" w:unhideWhenUsed="1"/>
+    <w:lsdException w:name="Normal Table" w:semiHidden="1" w:unhideWhenUsed="1"/>
     <w:lsdException w:name="annotation subject" w:semiHidden="1" w:unhideWhenUsed="1"/>
     <w:lsdException w:name="No List" w:semiHidden="1" w:unhideWhenUsed="1"/>
     <w:lsdException w:name="Outline List 1" w:semiHidden="1" w:unhideWhenUsed="1"/>
@@ -3230,8 +2615,10 @@
     <w:lsdException w:name="Table Subtle 2" w:semiHidden="1" w:unhideWhenUsed="1"/>
     <w:lsdException w:name="Table Web 1" w:semiHidden="1" w:unhideWhenUsed="1"/>
     <w:lsdException w:name="Table Web 2" w:semiHidden="1" w:unhideWhenUsed="1"/>
+    <w:lsdException w:name="Table Web 3" w:semiHidden="1" w:unhideWhenUsed="1"/>
     <w:lsdException w:name="Balloon Text" w:semiHidden="1" w:unhideWhenUsed="1"/>
     <w:lsdException w:name="Table Grid" w:uiPriority="59"/>
+    <w:lsdException w:name="Table Theme" w:semiHidden="1" w:unhideWhenUsed="1"/>
     <w:lsdException w:name="Placeholder Text" w:semiHidden="1"/>
     <w:lsdException w:name="No Spacing" w:uiPriority="1" w:qFormat="1"/>
     <w:lsdException w:name="Light Shading" w:uiPriority="60"/>

</xml_diff>

<commit_message>
Happy New Year 2021
git-svn-id: https://svn.code.sf.net/p/xigmanas/code/trunk@7897 beaaabd7-781f-4c1e-bc4d-5cfe25df7511
</commit_message>
<xml_diff>
--- a/doc/Development Manual.docx
+++ b/doc/Development Manual.docx
@@ -46,6 +46,7 @@
         </w:rPr>
         <w:t xml:space="preserve">ompile </w:t>
       </w:r>
+      <w:proofErr w:type="spellStart"/>
       <w:r>
         <w:rPr>
           <w:sz w:val="24"/>
@@ -53,6 +54,7 @@
         </w:rPr>
         <w:t>XigmasNAS</w:t>
       </w:r>
+      <w:proofErr w:type="spellEnd"/>
       <w:r>
         <w:rPr>
           <w:sz w:val="24"/>
@@ -75,9 +77,11 @@
       <w:r>
         <w:t xml:space="preserve">This is the easiest way for studying/modify </w:t>
       </w:r>
+      <w:proofErr w:type="spellStart"/>
       <w:r>
         <w:t>XigmaNAS</w:t>
       </w:r>
+      <w:proofErr w:type="spellEnd"/>
       <w:r>
         <w:t>. It also assumes that the user has an bit of understanding of FreeBSD, including adding ports, packages and using the vi text editor.</w:t>
       </w:r>
@@ -96,6 +100,7 @@
         </w:rPr>
         <w:t xml:space="preserve">Start prepare the </w:t>
       </w:r>
+      <w:proofErr w:type="spellStart"/>
       <w:r>
         <w:rPr>
           <w:b/>
@@ -103,6 +108,7 @@
         </w:rPr>
         <w:t>XigmaNAS</w:t>
       </w:r>
+      <w:proofErr w:type="spellEnd"/>
       <w:r>
         <w:rPr>
           <w:b/>
@@ -168,17 +174,32 @@
         <w:br/>
         <w:t xml:space="preserve">On your dedicated PC (or under a </w:t>
       </w:r>
-      <w:r>
-        <w:t xml:space="preserve">Virtualbox (on </w:t>
-      </w:r>
+      <w:proofErr w:type="spellStart"/>
+      <w:r>
+        <w:t>Virtualbox</w:t>
+      </w:r>
+      <w:proofErr w:type="spellEnd"/>
+      <w:r>
+        <w:t xml:space="preserve"> (on </w:t>
+      </w:r>
+      <w:proofErr w:type="spellStart"/>
       <w:r>
         <w:t>XigmaNAS</w:t>
       </w:r>
+      <w:proofErr w:type="spellEnd"/>
       <w:r>
         <w:t xml:space="preserve"> system), </w:t>
       </w:r>
       <w:r>
-        <w:t>VMware/Qemu) install and setup FreeBSD.</w:t>
+        <w:t>VMware/</w:t>
+      </w:r>
+      <w:proofErr w:type="spellStart"/>
+      <w:r>
+        <w:t>Qemu</w:t>
+      </w:r>
+      <w:proofErr w:type="spellEnd"/>
+      <w:r>
+        <w:t>) install and setup FreeBSD.</w:t>
       </w:r>
     </w:p>
     <w:p>
@@ -194,9 +215,11 @@
       <w:r>
         <w:t xml:space="preserve"> total hard drive space if setting up a dedicated disk slice for only building </w:t>
       </w:r>
+      <w:proofErr w:type="spellStart"/>
       <w:r>
         <w:t>XigmaNAS</w:t>
       </w:r>
+      <w:proofErr w:type="spellEnd"/>
       <w:r>
         <w:t>. (more space</w:t>
       </w:r>
@@ -234,9 +257,11 @@
       <w:r>
         <w:t xml:space="preserve">is a good swap size) and a / partition. Avoid using the A (auto) command to partition the slice. You may get some warnings later about mail security. Since this is a dedicated </w:t>
       </w:r>
+      <w:proofErr w:type="spellStart"/>
       <w:r>
         <w:t>XigmaNAS</w:t>
       </w:r>
+      <w:proofErr w:type="spellEnd"/>
       <w:r>
         <w:t xml:space="preserve"> build environment only, you can ignore them.</w:t>
       </w:r>
@@ -255,14 +280,24 @@
       <w:r>
         <w:t xml:space="preserve">Hint: If you use the same machine for both a build environment and as your </w:t>
       </w:r>
+      <w:proofErr w:type="spellStart"/>
       <w:r>
         <w:t>XigmaNAS</w:t>
       </w:r>
+      <w:proofErr w:type="spellEnd"/>
       <w:r>
         <w:t xml:space="preserve"> server, use a different IP-address for the build environment from the NAS environm</w:t>
       </w:r>
       <w:r>
-        <w:t xml:space="preserve">ent (if you're not using DHCP). Could be done by bridged adapter in the vm settings. </w:t>
+        <w:t xml:space="preserve">ent (if you're not using DHCP). Could be done by bridged adapter in the </w:t>
+      </w:r>
+      <w:proofErr w:type="spellStart"/>
+      <w:r>
+        <w:t>vm</w:t>
+      </w:r>
+      <w:proofErr w:type="spellEnd"/>
+      <w:r>
+        <w:t xml:space="preserve"> settings. </w:t>
       </w:r>
       <w:r>
         <w:t>That way if you later SSH into either environment you won’t get warnings about a fingerprint change.</w:t>
@@ -328,29 +363,103 @@
       </w:r>
       <w:r>
         <w:br/>
-        <w:t>Delete of the /usr/src directory contents.</w:t>
-      </w:r>
-    </w:p>
-    <w:p>
-      <w:pPr>
-        <w:pStyle w:val="Geenafstand"/>
-      </w:pPr>
-      <w:r>
-        <w:br/>
-      </w:r>
-      <w:r>
-        <w:rPr>
-          <w:rFonts w:ascii="Courier 10 Pitch" w:hAnsi="Courier 10 Pitch"/>
-        </w:rPr>
-        <w:t># rm -rf /usr/src</w:t>
-      </w:r>
-      <w:r>
-        <w:rPr>
-          <w:rFonts w:ascii="Courier 10 Pitch" w:hAnsi="Courier 10 Pitch"/>
-        </w:rPr>
-        <w:br/>
-        <w:t># mkdir /usr/src</w:t>
-      </w:r>
+        <w:t>Delete of the /</w:t>
+      </w:r>
+      <w:proofErr w:type="spellStart"/>
+      <w:r>
+        <w:t>usr</w:t>
+      </w:r>
+      <w:proofErr w:type="spellEnd"/>
+      <w:r>
+        <w:t>/</w:t>
+      </w:r>
+      <w:proofErr w:type="spellStart"/>
+      <w:r>
+        <w:t>src</w:t>
+      </w:r>
+      <w:proofErr w:type="spellEnd"/>
+      <w:r>
+        <w:t xml:space="preserve"> directory contents.</w:t>
+      </w:r>
+    </w:p>
+    <w:p>
+      <w:pPr>
+        <w:pStyle w:val="Geenafstand"/>
+      </w:pPr>
+      <w:r>
+        <w:br/>
+      </w:r>
+      <w:r>
+        <w:rPr>
+          <w:rFonts w:ascii="Courier 10 Pitch" w:hAnsi="Courier 10 Pitch"/>
+        </w:rPr>
+        <w:t># rm -rf /</w:t>
+      </w:r>
+      <w:proofErr w:type="spellStart"/>
+      <w:r>
+        <w:rPr>
+          <w:rFonts w:ascii="Courier 10 Pitch" w:hAnsi="Courier 10 Pitch"/>
+        </w:rPr>
+        <w:t>usr</w:t>
+      </w:r>
+      <w:proofErr w:type="spellEnd"/>
+      <w:r>
+        <w:rPr>
+          <w:rFonts w:ascii="Courier 10 Pitch" w:hAnsi="Courier 10 Pitch"/>
+        </w:rPr>
+        <w:t>/</w:t>
+      </w:r>
+      <w:proofErr w:type="spellStart"/>
+      <w:r>
+        <w:rPr>
+          <w:rFonts w:ascii="Courier 10 Pitch" w:hAnsi="Courier 10 Pitch"/>
+        </w:rPr>
+        <w:t>src</w:t>
+      </w:r>
+      <w:proofErr w:type="spellEnd"/>
+      <w:r>
+        <w:rPr>
+          <w:rFonts w:ascii="Courier 10 Pitch" w:hAnsi="Courier 10 Pitch"/>
+        </w:rPr>
+        <w:br/>
+        <w:t xml:space="preserve"># </w:t>
+      </w:r>
+      <w:proofErr w:type="spellStart"/>
+      <w:r>
+        <w:rPr>
+          <w:rFonts w:ascii="Courier 10 Pitch" w:hAnsi="Courier 10 Pitch"/>
+        </w:rPr>
+        <w:t>mkdir</w:t>
+      </w:r>
+      <w:proofErr w:type="spellEnd"/>
+      <w:r>
+        <w:rPr>
+          <w:rFonts w:ascii="Courier 10 Pitch" w:hAnsi="Courier 10 Pitch"/>
+        </w:rPr>
+        <w:t xml:space="preserve"> /</w:t>
+      </w:r>
+      <w:proofErr w:type="spellStart"/>
+      <w:r>
+        <w:rPr>
+          <w:rFonts w:ascii="Courier 10 Pitch" w:hAnsi="Courier 10 Pitch"/>
+        </w:rPr>
+        <w:t>usr</w:t>
+      </w:r>
+      <w:proofErr w:type="spellEnd"/>
+      <w:r>
+        <w:rPr>
+          <w:rFonts w:ascii="Courier 10 Pitch" w:hAnsi="Courier 10 Pitch"/>
+        </w:rPr>
+        <w:t>/</w:t>
+      </w:r>
+      <w:proofErr w:type="spellStart"/>
+      <w:r>
+        <w:rPr>
+          <w:rFonts w:ascii="Courier 10 Pitch" w:hAnsi="Courier 10 Pitch"/>
+        </w:rPr>
+        <w:t>src</w:t>
+      </w:r>
+      <w:proofErr w:type="spellEnd"/>
       <w:r>
         <w:br/>
       </w:r>
@@ -387,7 +496,21 @@
         <w:rPr>
           <w:rFonts w:ascii="Courier 10 Pitch" w:hAnsi="Courier 10 Pitch"/>
         </w:rPr>
-        <w:t># freebsd-update fetch install</w:t>
+        <w:t xml:space="preserve"># </w:t>
+      </w:r>
+      <w:proofErr w:type="spellStart"/>
+      <w:r>
+        <w:rPr>
+          <w:rFonts w:ascii="Courier 10 Pitch" w:hAnsi="Courier 10 Pitch"/>
+        </w:rPr>
+        <w:t>freebsd</w:t>
+      </w:r>
+      <w:proofErr w:type="spellEnd"/>
+      <w:r>
+        <w:rPr>
+          <w:rFonts w:ascii="Courier 10 Pitch" w:hAnsi="Courier 10 Pitch"/>
+        </w:rPr>
+        <w:t>-update fetch install</w:t>
       </w:r>
       <w:r>
         <w:br/>
@@ -439,7 +562,21 @@
         <w:rPr>
           <w:rFonts w:ascii="Courier 10 Pitch" w:hAnsi="Courier 10 Pitch"/>
         </w:rPr>
-        <w:t># portsnap fetch extract</w:t>
+        <w:t xml:space="preserve"># </w:t>
+      </w:r>
+      <w:proofErr w:type="spellStart"/>
+      <w:r>
+        <w:rPr>
+          <w:rFonts w:ascii="Courier 10 Pitch" w:hAnsi="Courier 10 Pitch"/>
+        </w:rPr>
+        <w:t>portsnap</w:t>
+      </w:r>
+      <w:proofErr w:type="spellEnd"/>
+      <w:r>
+        <w:rPr>
+          <w:rFonts w:ascii="Courier 10 Pitch" w:hAnsi="Courier 10 Pitch"/>
+        </w:rPr>
+        <w:t xml:space="preserve"> fetch extract</w:t>
       </w:r>
     </w:p>
     <w:p>
@@ -477,7 +614,21 @@
         <w:rPr>
           <w:rFonts w:ascii="Courier 10 Pitch" w:hAnsi="Courier 10 Pitch"/>
         </w:rPr>
-        <w:t># portsnap fetch update</w:t>
+        <w:t xml:space="preserve"># </w:t>
+      </w:r>
+      <w:proofErr w:type="spellStart"/>
+      <w:r>
+        <w:rPr>
+          <w:rFonts w:ascii="Courier 10 Pitch" w:hAnsi="Courier 10 Pitch"/>
+        </w:rPr>
+        <w:t>portsnap</w:t>
+      </w:r>
+      <w:proofErr w:type="spellEnd"/>
+      <w:r>
+        <w:rPr>
+          <w:rFonts w:ascii="Courier 10 Pitch" w:hAnsi="Courier 10 Pitch"/>
+        </w:rPr>
+        <w:t xml:space="preserve"> fetch update</w:t>
       </w:r>
     </w:p>
     <w:p>
@@ -561,7 +712,21 @@
         <w:rPr>
           <w:rFonts w:ascii="Courier 10 Pitch" w:hAnsi="Courier 10 Pitch"/>
         </w:rPr>
-        <w:t># cd /usr/ports/shells/bash</w:t>
+        <w:t># cd /</w:t>
+      </w:r>
+      <w:proofErr w:type="spellStart"/>
+      <w:r>
+        <w:rPr>
+          <w:rFonts w:ascii="Courier 10 Pitch" w:hAnsi="Courier 10 Pitch"/>
+        </w:rPr>
+        <w:t>usr</w:t>
+      </w:r>
+      <w:proofErr w:type="spellEnd"/>
+      <w:r>
+        <w:rPr>
+          <w:rFonts w:ascii="Courier 10 Pitch" w:hAnsi="Courier 10 Pitch"/>
+        </w:rPr>
+        <w:t>/ports/shells/bash</w:t>
       </w:r>
     </w:p>
     <w:p>
@@ -586,8 +751,44 @@
         <w:rPr>
           <w:rFonts w:ascii="Courier 10 Pitch" w:hAnsi="Courier 10 Pitch"/>
         </w:rPr>
-        <w:t># cd /usr/ports/sysutils/cdrtools</w:t>
-      </w:r>
+        <w:t># cd /</w:t>
+      </w:r>
+      <w:proofErr w:type="spellStart"/>
+      <w:r>
+        <w:rPr>
+          <w:rFonts w:ascii="Courier 10 Pitch" w:hAnsi="Courier 10 Pitch"/>
+        </w:rPr>
+        <w:t>usr</w:t>
+      </w:r>
+      <w:proofErr w:type="spellEnd"/>
+      <w:r>
+        <w:rPr>
+          <w:rFonts w:ascii="Courier 10 Pitch" w:hAnsi="Courier 10 Pitch"/>
+        </w:rPr>
+        <w:t>/ports/</w:t>
+      </w:r>
+      <w:proofErr w:type="spellStart"/>
+      <w:r>
+        <w:rPr>
+          <w:rFonts w:ascii="Courier 10 Pitch" w:hAnsi="Courier 10 Pitch"/>
+        </w:rPr>
+        <w:t>sysutils</w:t>
+      </w:r>
+      <w:proofErr w:type="spellEnd"/>
+      <w:r>
+        <w:rPr>
+          <w:rFonts w:ascii="Courier 10 Pitch" w:hAnsi="Courier 10 Pitch"/>
+        </w:rPr>
+        <w:t>/</w:t>
+      </w:r>
+      <w:proofErr w:type="spellStart"/>
+      <w:r>
+        <w:rPr>
+          <w:rFonts w:ascii="Courier 10 Pitch" w:hAnsi="Courier 10 Pitch"/>
+        </w:rPr>
+        <w:t>cdrtools</w:t>
+      </w:r>
+      <w:proofErr w:type="spellEnd"/>
     </w:p>
     <w:p>
       <w:pPr>
@@ -617,8 +818,59 @@
           <w:sz w:val="22"/>
           <w:szCs w:val="22"/>
         </w:rPr>
-        <w:t>cd /usr/ports/ports-mgmt/portupgrade</w:t>
-      </w:r>
+        <w:t>cd /</w:t>
+      </w:r>
+      <w:proofErr w:type="spellStart"/>
+      <w:r>
+        <w:rPr>
+          <w:rStyle w:val="HTML-toetsenbord"/>
+          <w:rFonts w:ascii="Courier 10 Pitch" w:eastAsia="Calibri" w:hAnsi="Courier 10 Pitch"/>
+          <w:sz w:val="22"/>
+          <w:szCs w:val="22"/>
+        </w:rPr>
+        <w:t>usr</w:t>
+      </w:r>
+      <w:proofErr w:type="spellEnd"/>
+      <w:r>
+        <w:rPr>
+          <w:rStyle w:val="HTML-toetsenbord"/>
+          <w:rFonts w:ascii="Courier 10 Pitch" w:eastAsia="Calibri" w:hAnsi="Courier 10 Pitch"/>
+          <w:sz w:val="22"/>
+          <w:szCs w:val="22"/>
+        </w:rPr>
+        <w:t>/ports/ports-</w:t>
+      </w:r>
+      <w:proofErr w:type="spellStart"/>
+      <w:r>
+        <w:rPr>
+          <w:rStyle w:val="HTML-toetsenbord"/>
+          <w:rFonts w:ascii="Courier 10 Pitch" w:eastAsia="Calibri" w:hAnsi="Courier 10 Pitch"/>
+          <w:sz w:val="22"/>
+          <w:szCs w:val="22"/>
+        </w:rPr>
+        <w:t>mgmt</w:t>
+      </w:r>
+      <w:proofErr w:type="spellEnd"/>
+      <w:r>
+        <w:rPr>
+          <w:rStyle w:val="HTML-toetsenbord"/>
+          <w:rFonts w:ascii="Courier 10 Pitch" w:eastAsia="Calibri" w:hAnsi="Courier 10 Pitch"/>
+          <w:sz w:val="22"/>
+          <w:szCs w:val="22"/>
+        </w:rPr>
+        <w:t>/</w:t>
+      </w:r>
+      <w:proofErr w:type="spellStart"/>
+      <w:r>
+        <w:rPr>
+          <w:rStyle w:val="HTML-toetsenbord"/>
+          <w:rFonts w:ascii="Courier 10 Pitch" w:eastAsia="Calibri" w:hAnsi="Courier 10 Pitch"/>
+          <w:sz w:val="22"/>
+          <w:szCs w:val="22"/>
+        </w:rPr>
+        <w:t>portupgrade</w:t>
+      </w:r>
+      <w:proofErr w:type="spellEnd"/>
     </w:p>
     <w:p>
       <w:pPr>
@@ -639,7 +891,35 @@
         <w:rPr>
           <w:rFonts w:ascii="Courier 10 Pitch" w:hAnsi="Courier 10 Pitch"/>
         </w:rPr>
-        <w:t># cd /usr/ports/devel/subversion</w:t>
+        <w:t># cd /</w:t>
+      </w:r>
+      <w:proofErr w:type="spellStart"/>
+      <w:r>
+        <w:rPr>
+          <w:rFonts w:ascii="Courier 10 Pitch" w:hAnsi="Courier 10 Pitch"/>
+        </w:rPr>
+        <w:t>usr</w:t>
+      </w:r>
+      <w:proofErr w:type="spellEnd"/>
+      <w:r>
+        <w:rPr>
+          <w:rFonts w:ascii="Courier 10 Pitch" w:hAnsi="Courier 10 Pitch"/>
+        </w:rPr>
+        <w:t>/ports/</w:t>
+      </w:r>
+      <w:proofErr w:type="spellStart"/>
+      <w:r>
+        <w:rPr>
+          <w:rFonts w:ascii="Courier 10 Pitch" w:hAnsi="Courier 10 Pitch"/>
+        </w:rPr>
+        <w:t>devel</w:t>
+      </w:r>
+      <w:proofErr w:type="spellEnd"/>
+      <w:r>
+        <w:rPr>
+          <w:rFonts w:ascii="Courier 10 Pitch" w:hAnsi="Courier 10 Pitch"/>
+        </w:rPr>
+        <w:t>/subversion</w:t>
       </w:r>
     </w:p>
     <w:p>
@@ -678,7 +958,21 @@
         <w:rPr>
           <w:u w:val="single"/>
         </w:rPr>
-        <w:t xml:space="preserve"> XigmaNAS </w:t>
+        <w:t xml:space="preserve"> </w:t>
+      </w:r>
+      <w:proofErr w:type="spellStart"/>
+      <w:r>
+        <w:rPr>
+          <w:u w:val="single"/>
+        </w:rPr>
+        <w:t>XigmaNAS</w:t>
+      </w:r>
+      <w:proofErr w:type="spellEnd"/>
+      <w:r>
+        <w:rPr>
+          <w:u w:val="single"/>
+        </w:rPr>
+        <w:t xml:space="preserve"> </w:t>
       </w:r>
       <w:r>
         <w:rPr>
@@ -690,9 +984,11 @@
         <w:br/>
         <w:t xml:space="preserve">Now we are ready to create the </w:t>
       </w:r>
+      <w:proofErr w:type="spellStart"/>
       <w:r>
         <w:t>XigmaNAS</w:t>
       </w:r>
+      <w:proofErr w:type="spellEnd"/>
       <w:r>
         <w:t xml:space="preserve"> directory and grab the source files</w:t>
       </w:r>
@@ -717,11 +1013,19 @@
         </w:rPr>
         <w:t xml:space="preserve"> Create the </w:t>
       </w:r>
-      <w:r>
-        <w:rPr>
-          <w:u w:val="single"/>
-        </w:rPr>
-        <w:t xml:space="preserve">XigmaNAS </w:t>
+      <w:proofErr w:type="spellStart"/>
+      <w:r>
+        <w:rPr>
+          <w:u w:val="single"/>
+        </w:rPr>
+        <w:t>XigmaNAS</w:t>
+      </w:r>
+      <w:proofErr w:type="spellEnd"/>
+      <w:r>
+        <w:rPr>
+          <w:u w:val="single"/>
+        </w:rPr>
+        <w:t xml:space="preserve"> </w:t>
       </w:r>
       <w:r>
         <w:rPr>
@@ -749,14 +1053,44 @@
         <w:rPr>
           <w:rFonts w:ascii="Courier 10 Pitch" w:hAnsi="Courier 10 Pitch"/>
         </w:rPr>
-        <w:t># mkdir /usr/local/</w:t>
-      </w:r>
+        <w:t xml:space="preserve"># </w:t>
+      </w:r>
+      <w:proofErr w:type="spellStart"/>
+      <w:r>
+        <w:rPr>
+          <w:rFonts w:ascii="Courier 10 Pitch" w:hAnsi="Courier 10 Pitch"/>
+        </w:rPr>
+        <w:t>mkdir</w:t>
+      </w:r>
+      <w:proofErr w:type="spellEnd"/>
+      <w:r>
+        <w:rPr>
+          <w:rFonts w:ascii="Courier 10 Pitch" w:hAnsi="Courier 10 Pitch"/>
+        </w:rPr>
+        <w:t xml:space="preserve"> /</w:t>
+      </w:r>
+      <w:proofErr w:type="spellStart"/>
+      <w:r>
+        <w:rPr>
+          <w:rFonts w:ascii="Courier 10 Pitch" w:hAnsi="Courier 10 Pitch"/>
+        </w:rPr>
+        <w:t>usr</w:t>
+      </w:r>
+      <w:proofErr w:type="spellEnd"/>
+      <w:r>
+        <w:rPr>
+          <w:rFonts w:ascii="Courier 10 Pitch" w:hAnsi="Courier 10 Pitch"/>
+        </w:rPr>
+        <w:t>/local/</w:t>
+      </w:r>
+      <w:proofErr w:type="spellStart"/>
       <w:r>
         <w:rPr>
           <w:rFonts w:ascii="Courier 10 Pitch" w:hAnsi="Courier 10 Pitch"/>
         </w:rPr>
         <w:t>xigmanas</w:t>
       </w:r>
+      <w:proofErr w:type="spellEnd"/>
       <w:r>
         <w:br/>
       </w:r>
@@ -776,14 +1110,14 @@
         </w:rPr>
         <w:t xml:space="preserve"> Fetching the latest </w:t>
       </w:r>
+      <w:proofErr w:type="spellStart"/>
       <w:r>
         <w:rPr>
           <w:u w:val="single"/>
         </w:rPr>
         <w:t>XigmaNAS</w:t>
       </w:r>
-      <w:bookmarkStart w:id="0" w:name="_GoBack"/>
-      <w:bookmarkEnd w:id="0"/>
+      <w:proofErr w:type="spellEnd"/>
       <w:r>
         <w:rPr>
           <w:u w:val="single"/>
@@ -811,14 +1145,30 @@
         <w:rPr>
           <w:rFonts w:ascii="Courier 10 Pitch" w:hAnsi="Courier 10 Pitch"/>
         </w:rPr>
-        <w:t># cd /usr/local/</w:t>
-      </w:r>
+        <w:t># cd /</w:t>
+      </w:r>
+      <w:proofErr w:type="spellStart"/>
+      <w:r>
+        <w:rPr>
+          <w:rFonts w:ascii="Courier 10 Pitch" w:hAnsi="Courier 10 Pitch"/>
+        </w:rPr>
+        <w:t>usr</w:t>
+      </w:r>
+      <w:proofErr w:type="spellEnd"/>
+      <w:r>
+        <w:rPr>
+          <w:rFonts w:ascii="Courier 10 Pitch" w:hAnsi="Courier 10 Pitch"/>
+        </w:rPr>
+        <w:t>/local/</w:t>
+      </w:r>
+      <w:proofErr w:type="spellStart"/>
       <w:r>
         <w:rPr>
           <w:rFonts w:ascii="Courier 10 Pitch" w:hAnsi="Courier 10 Pitch"/>
         </w:rPr>
         <w:t>xigmanas</w:t>
       </w:r>
+      <w:proofErr w:type="spellEnd"/>
     </w:p>
     <w:p>
       <w:pPr>
@@ -830,6 +1180,7 @@
         </w:rPr>
         <w:t xml:space="preserve"># </w:t>
       </w:r>
+      <w:proofErr w:type="spellStart"/>
       <w:r>
         <w:rPr>
           <w:rStyle w:val="HTMLCode"/>
@@ -837,8 +1188,9 @@
           <w:sz w:val="22"/>
           <w:szCs w:val="22"/>
         </w:rPr>
-        <w:t>svn co http</w:t>
-      </w:r>
+        <w:t>svn</w:t>
+      </w:r>
+      <w:proofErr w:type="spellEnd"/>
       <w:r>
         <w:rPr>
           <w:rStyle w:val="HTMLCode"/>
@@ -846,7 +1198,7 @@
           <w:sz w:val="22"/>
           <w:szCs w:val="22"/>
         </w:rPr>
-        <w:t>s</w:t>
+        <w:t xml:space="preserve"> co http</w:t>
       </w:r>
       <w:r>
         <w:rPr>
@@ -855,7 +1207,7 @@
           <w:sz w:val="22"/>
           <w:szCs w:val="22"/>
         </w:rPr>
-        <w:t>://svn.code.sf.net/p/</w:t>
+        <w:t>s</w:t>
       </w:r>
       <w:r>
         <w:rPr>
@@ -864,7 +1216,7 @@
           <w:sz w:val="22"/>
           <w:szCs w:val="22"/>
         </w:rPr>
-        <w:t>xigmanas</w:t>
+        <w:t>://svn.code.sf.net/p/</w:t>
       </w:r>
       <w:r>
         <w:rPr>
@@ -873,8 +1225,28 @@
           <w:sz w:val="22"/>
           <w:szCs w:val="22"/>
         </w:rPr>
-        <w:t>/code/trunk svn</w:t>
-      </w:r>
+        <w:t>xigmanas</w:t>
+      </w:r>
+      <w:r>
+        <w:rPr>
+          <w:rStyle w:val="HTMLCode"/>
+          <w:rFonts w:ascii="Courier 10 Pitch" w:eastAsia="Calibri" w:hAnsi="Courier 10 Pitch" w:cs="Times New Roman"/>
+          <w:sz w:val="22"/>
+          <w:szCs w:val="22"/>
+        </w:rPr>
+        <w:t xml:space="preserve">/code/trunk </w:t>
+      </w:r>
+      <w:proofErr w:type="spellStart"/>
+      <w:r>
+        <w:rPr>
+          <w:rStyle w:val="HTMLCode"/>
+          <w:rFonts w:ascii="Courier 10 Pitch" w:eastAsia="Calibri" w:hAnsi="Courier 10 Pitch" w:cs="Times New Roman"/>
+          <w:sz w:val="22"/>
+          <w:szCs w:val="22"/>
+        </w:rPr>
+        <w:t>svn</w:t>
+      </w:r>
+      <w:proofErr w:type="spellEnd"/>
     </w:p>
     <w:p>
       <w:pPr>
@@ -895,6 +1267,7 @@
         </w:rPr>
         <w:t xml:space="preserve">(Only registered </w:t>
       </w:r>
+      <w:proofErr w:type="spellStart"/>
       <w:r>
         <w:rPr>
           <w:rStyle w:val="HTMLCode"/>
@@ -905,6 +1278,7 @@
         </w:rPr>
         <w:t>XigmaNAS</w:t>
       </w:r>
+      <w:proofErr w:type="spellEnd"/>
       <w:r>
         <w:rPr>
           <w:rStyle w:val="HTMLCode"/>
@@ -942,21 +1316,43 @@
           <w:sz w:val="22"/>
           <w:szCs w:val="22"/>
         </w:rPr>
-        <w:t xml:space="preserve"> to upload code to svn)</w:t>
-      </w:r>
-    </w:p>
-    <w:p>
-      <w:pPr>
-        <w:pStyle w:val="Geenafstand"/>
-      </w:pPr>
-    </w:p>
-    <w:p>
-      <w:pPr>
-        <w:pStyle w:val="Geenafstand"/>
-      </w:pPr>
-      <w:r>
-        <w:rPr>
+        <w:t xml:space="preserve"> to upload code to </w:t>
+      </w:r>
+      <w:proofErr w:type="spellStart"/>
+      <w:r>
+        <w:rPr>
+          <w:rStyle w:val="HTMLCode"/>
+          <w:rFonts w:eastAsia="Calibri" w:cs="Times New Roman"/>
           <w:b/>
+          <w:sz w:val="22"/>
+          <w:szCs w:val="22"/>
+        </w:rPr>
+        <w:t>svn</w:t>
+      </w:r>
+      <w:proofErr w:type="spellEnd"/>
+      <w:r>
+        <w:rPr>
+          <w:rStyle w:val="HTMLCode"/>
+          <w:rFonts w:eastAsia="Calibri" w:cs="Times New Roman"/>
+          <w:b/>
+          <w:sz w:val="22"/>
+          <w:szCs w:val="22"/>
+        </w:rPr>
+        <w:t>)</w:t>
+      </w:r>
+    </w:p>
+    <w:p>
+      <w:pPr>
+        <w:pStyle w:val="Geenafstand"/>
+      </w:pPr>
+    </w:p>
+    <w:p>
+      <w:pPr>
+        <w:pStyle w:val="Geenafstand"/>
+      </w:pPr>
+      <w:r>
+        <w:rPr>
+          <w:b/>
           <w:u w:val="single"/>
         </w:rPr>
         <w:t>4.</w:t>
@@ -967,12 +1363,14 @@
         </w:rPr>
         <w:t xml:space="preserve"> Compile and build </w:t>
       </w:r>
+      <w:proofErr w:type="spellStart"/>
       <w:r>
         <w:rPr>
           <w:u w:val="single"/>
         </w:rPr>
         <w:t>XigmaNAS</w:t>
       </w:r>
+      <w:proofErr w:type="spellEnd"/>
       <w:r>
         <w:rPr>
           <w:u w:val="single"/>
@@ -997,19 +1395,49 @@
         <w:rPr>
           <w:rFonts w:ascii="Courier 10 Pitch" w:hAnsi="Courier 10 Pitch"/>
         </w:rPr>
-        <w:t># cd /usr/local/</w:t>
-      </w:r>
+        <w:t># cd /</w:t>
+      </w:r>
+      <w:proofErr w:type="spellStart"/>
+      <w:r>
+        <w:rPr>
+          <w:rFonts w:ascii="Courier 10 Pitch" w:hAnsi="Courier 10 Pitch"/>
+        </w:rPr>
+        <w:t>usr</w:t>
+      </w:r>
+      <w:proofErr w:type="spellEnd"/>
+      <w:r>
+        <w:rPr>
+          <w:rFonts w:ascii="Courier 10 Pitch" w:hAnsi="Courier 10 Pitch"/>
+        </w:rPr>
+        <w:t>/local/</w:t>
+      </w:r>
+      <w:proofErr w:type="spellStart"/>
       <w:r>
         <w:rPr>
           <w:rFonts w:ascii="Courier 10 Pitch" w:hAnsi="Courier 10 Pitch"/>
         </w:rPr>
         <w:t>xigmanas</w:t>
       </w:r>
-      <w:r>
-        <w:rPr>
-          <w:rFonts w:ascii="Courier 10 Pitch" w:hAnsi="Courier 10 Pitch"/>
-        </w:rPr>
-        <w:t>/svn/build</w:t>
+      <w:proofErr w:type="spellEnd"/>
+      <w:r>
+        <w:rPr>
+          <w:rFonts w:ascii="Courier 10 Pitch" w:hAnsi="Courier 10 Pitch"/>
+        </w:rPr>
+        <w:t>/</w:t>
+      </w:r>
+      <w:proofErr w:type="spellStart"/>
+      <w:r>
+        <w:rPr>
+          <w:rFonts w:ascii="Courier 10 Pitch" w:hAnsi="Courier 10 Pitch"/>
+        </w:rPr>
+        <w:t>svn</w:t>
+      </w:r>
+      <w:proofErr w:type="spellEnd"/>
+      <w:r>
+        <w:rPr>
+          <w:rFonts w:ascii="Courier 10 Pitch" w:hAnsi="Courier 10 Pitch"/>
+        </w:rPr>
+        <w:t>/build</w:t>
       </w:r>
       <w:r>
         <w:rPr>
@@ -1084,12 +1512,14 @@
           <w:rFonts w:ascii="Courier 10 Pitch" w:hAnsi="Courier 10 Pitch"/>
         </w:rPr>
       </w:pPr>
+      <w:proofErr w:type="spellStart"/>
       <w:r>
         <w:rPr>
           <w:rFonts w:ascii="Courier 10 Pitch" w:hAnsi="Courier 10 Pitch"/>
         </w:rPr>
         <w:t>XigmaNAS</w:t>
       </w:r>
+      <w:proofErr w:type="spellEnd"/>
       <w:r>
         <w:rPr>
           <w:rFonts w:ascii="Courier 10 Pitch" w:hAnsi="Courier 10 Pitch"/>
@@ -1154,12 +1584,14 @@
         </w:rPr>
         <w:t xml:space="preserve">1  - Update </w:t>
       </w:r>
+      <w:proofErr w:type="spellStart"/>
       <w:r>
         <w:rPr>
           <w:rFonts w:ascii="Courier 10 Pitch" w:hAnsi="Courier 10 Pitch"/>
         </w:rPr>
         <w:t>XigmaNAS</w:t>
       </w:r>
+      <w:proofErr w:type="spellEnd"/>
       <w:r>
         <w:rPr>
           <w:rFonts w:ascii="Courier 10 Pitch" w:hAnsi="Courier 10 Pitch"/>
@@ -1180,12 +1612,14 @@
         </w:rPr>
         <w:t xml:space="preserve">2  - </w:t>
       </w:r>
+      <w:proofErr w:type="spellStart"/>
       <w:r>
         <w:rPr>
           <w:rFonts w:ascii="Courier 10 Pitch" w:hAnsi="Courier 10 Pitch"/>
         </w:rPr>
         <w:t>XigmaNAS</w:t>
       </w:r>
+      <w:proofErr w:type="spellEnd"/>
       <w:r>
         <w:rPr>
           <w:rFonts w:ascii="Courier 10 Pitch" w:hAnsi="Courier 10 Pitch"/>
@@ -1204,7 +1638,21 @@
         <w:rPr>
           <w:rFonts w:ascii="Courier 10 Pitch" w:hAnsi="Courier 10 Pitch"/>
         </w:rPr>
-        <w:t>10 - Create 'Embedded.img.xz' File. (Firm</w:t>
+        <w:t>10 - Create '</w:t>
+      </w:r>
+      <w:proofErr w:type="spellStart"/>
+      <w:r>
+        <w:rPr>
+          <w:rFonts w:ascii="Courier 10 Pitch" w:hAnsi="Courier 10 Pitch"/>
+        </w:rPr>
+        <w:t>Embedded.img.xz</w:t>
+      </w:r>
+      <w:proofErr w:type="spellEnd"/>
+      <w:r>
+        <w:rPr>
+          <w:rFonts w:ascii="Courier 10 Pitch" w:hAnsi="Courier 10 Pitch"/>
+        </w:rPr>
+        <w:t>' File. (Firm</w:t>
       </w:r>
       <w:r>
         <w:rPr>
@@ -1230,35 +1678,77 @@
         <w:rPr>
           <w:rFonts w:ascii="Courier 10 Pitch" w:hAnsi="Courier 10 Pitch"/>
         </w:rPr>
-        <w:t>11 - Create 'LiveUSB.img.gz' File. (Rawrite to USB Key)</w:t>
-      </w:r>
-    </w:p>
-    <w:p>
-      <w:pPr>
-        <w:pStyle w:val="Geenafstand"/>
-        <w:rPr>
-          <w:rFonts w:ascii="Courier 10 Pitch" w:hAnsi="Courier 10 Pitch"/>
-        </w:rPr>
-      </w:pPr>
-      <w:r>
-        <w:rPr>
-          <w:rFonts w:ascii="Courier 10 Pitch" w:hAnsi="Courier 10 Pitch"/>
-        </w:rPr>
-        <w:t>12 - Create 'LiveCD' (ISO) File.</w:t>
-      </w:r>
-    </w:p>
-    <w:p>
-      <w:pPr>
-        <w:pStyle w:val="Geenafstand"/>
-        <w:rPr>
-          <w:rFonts w:ascii="Courier 10 Pitch" w:hAnsi="Courier 10 Pitch"/>
-        </w:rPr>
-      </w:pPr>
-      <w:r>
-        <w:rPr>
-          <w:rFonts w:ascii="Courier 10 Pitch" w:hAnsi="Courier 10 Pitch"/>
-        </w:rPr>
-        <w:t>13 - Create 'LiveCD-Tin' (ISO) without 'Embedded' File.</w:t>
+        <w:t>11 - Create 'LiveUSB.img.gz' File. (</w:t>
+      </w:r>
+      <w:proofErr w:type="spellStart"/>
+      <w:r>
+        <w:rPr>
+          <w:rFonts w:ascii="Courier 10 Pitch" w:hAnsi="Courier 10 Pitch"/>
+        </w:rPr>
+        <w:t>Rawrite</w:t>
+      </w:r>
+      <w:proofErr w:type="spellEnd"/>
+      <w:r>
+        <w:rPr>
+          <w:rFonts w:ascii="Courier 10 Pitch" w:hAnsi="Courier 10 Pitch"/>
+        </w:rPr>
+        <w:t xml:space="preserve"> to USB Key)</w:t>
+      </w:r>
+    </w:p>
+    <w:p>
+      <w:pPr>
+        <w:pStyle w:val="Geenafstand"/>
+        <w:rPr>
+          <w:rFonts w:ascii="Courier 10 Pitch" w:hAnsi="Courier 10 Pitch"/>
+        </w:rPr>
+      </w:pPr>
+      <w:r>
+        <w:rPr>
+          <w:rFonts w:ascii="Courier 10 Pitch" w:hAnsi="Courier 10 Pitch"/>
+        </w:rPr>
+        <w:t>12 - Create '</w:t>
+      </w:r>
+      <w:proofErr w:type="spellStart"/>
+      <w:r>
+        <w:rPr>
+          <w:rFonts w:ascii="Courier 10 Pitch" w:hAnsi="Courier 10 Pitch"/>
+        </w:rPr>
+        <w:t>LiveCD</w:t>
+      </w:r>
+      <w:proofErr w:type="spellEnd"/>
+      <w:r>
+        <w:rPr>
+          <w:rFonts w:ascii="Courier 10 Pitch" w:hAnsi="Courier 10 Pitch"/>
+        </w:rPr>
+        <w:t>' (ISO) File.</w:t>
+      </w:r>
+    </w:p>
+    <w:p>
+      <w:pPr>
+        <w:pStyle w:val="Geenafstand"/>
+        <w:rPr>
+          <w:rFonts w:ascii="Courier 10 Pitch" w:hAnsi="Courier 10 Pitch"/>
+        </w:rPr>
+      </w:pPr>
+      <w:r>
+        <w:rPr>
+          <w:rFonts w:ascii="Courier 10 Pitch" w:hAnsi="Courier 10 Pitch"/>
+        </w:rPr>
+        <w:t>13 - Create '</w:t>
+      </w:r>
+      <w:proofErr w:type="spellStart"/>
+      <w:r>
+        <w:rPr>
+          <w:rFonts w:ascii="Courier 10 Pitch" w:hAnsi="Courier 10 Pitch"/>
+        </w:rPr>
+        <w:t>LiveCD</w:t>
+      </w:r>
+      <w:proofErr w:type="spellEnd"/>
+      <w:r>
+        <w:rPr>
+          <w:rFonts w:ascii="Courier 10 Pitch" w:hAnsi="Courier 10 Pitch"/>
+        </w:rPr>
+        <w:t>-Tin' (ISO) without 'Embedded' File.</w:t>
       </w:r>
     </w:p>
     <w:p>
@@ -1347,12 +1837,14 @@
       <w:r>
         <w:t xml:space="preserve">elect Menu option 2 - </w:t>
       </w:r>
+      <w:proofErr w:type="spellStart"/>
       <w:r>
         <w:rPr>
           <w:rFonts w:ascii="Courier 10 Pitch" w:hAnsi="Courier 10 Pitch"/>
         </w:rPr>
         <w:t>XigmaNAS</w:t>
       </w:r>
+      <w:proofErr w:type="spellEnd"/>
       <w:r>
         <w:rPr>
           <w:rFonts w:ascii="Courier 10 Pitch" w:hAnsi="Courier 10 Pitch"/>
@@ -1434,12 +1926,14 @@
         </w:rPr>
         <w:t xml:space="preserve">Compile </w:t>
       </w:r>
+      <w:proofErr w:type="spellStart"/>
       <w:r>
         <w:rPr>
           <w:rFonts w:ascii="Courier 10 Pitch" w:hAnsi="Courier 10 Pitch"/>
         </w:rPr>
         <w:t>XigmaNAS</w:t>
       </w:r>
+      <w:proofErr w:type="spellEnd"/>
       <w:r>
         <w:rPr>
           <w:rFonts w:ascii="Courier 10 Pitch" w:hAnsi="Courier 10 Pitch"/>
@@ -1731,7 +2225,15 @@
       </w:r>
       <w:r>
         <w:lastRenderedPageBreak/>
-        <w:t>· READ the README files in the various svn/build directories</w:t>
+        <w:t xml:space="preserve">· READ the README files in the various </w:t>
+      </w:r>
+      <w:proofErr w:type="spellStart"/>
+      <w:r>
+        <w:t>svn</w:t>
+      </w:r>
+      <w:proofErr w:type="spellEnd"/>
+      <w:r>
+        <w:t>/build directories</w:t>
       </w:r>
       <w:r>
         <w:br/>
@@ -1756,8 +2258,30 @@
         <w:rPr>
           <w:rFonts w:ascii="Courier 10 Pitch" w:hAnsi="Courier 10 Pitch"/>
         </w:rPr>
-        <w:t>/usr/ports/distfiles</w:t>
-      </w:r>
+        <w:t>/</w:t>
+      </w:r>
+      <w:proofErr w:type="spellStart"/>
+      <w:r>
+        <w:rPr>
+          <w:rFonts w:ascii="Courier 10 Pitch" w:hAnsi="Courier 10 Pitch"/>
+        </w:rPr>
+        <w:t>usr</w:t>
+      </w:r>
+      <w:proofErr w:type="spellEnd"/>
+      <w:r>
+        <w:rPr>
+          <w:rFonts w:ascii="Courier 10 Pitch" w:hAnsi="Courier 10 Pitch"/>
+        </w:rPr>
+        <w:t>/ports/</w:t>
+      </w:r>
+      <w:proofErr w:type="spellStart"/>
+      <w:r>
+        <w:rPr>
+          <w:rFonts w:ascii="Courier 10 Pitch" w:hAnsi="Courier 10 Pitch"/>
+        </w:rPr>
+        <w:t>distfiles</w:t>
+      </w:r>
+      <w:proofErr w:type="spellEnd"/>
       <w:r>
         <w:t xml:space="preserve">". </w:t>
       </w:r>
@@ -1822,7 +2346,21 @@
         <w:rPr>
           <w:rFonts w:ascii="Courier 10 Pitch" w:hAnsi="Courier 10 Pitch"/>
         </w:rPr>
-        <w:t>10 - Create 'Embedded.img.xz' File. (Firmware Update)</w:t>
+        <w:t>10 - Create '</w:t>
+      </w:r>
+      <w:proofErr w:type="spellStart"/>
+      <w:r>
+        <w:rPr>
+          <w:rFonts w:ascii="Courier 10 Pitch" w:hAnsi="Courier 10 Pitch"/>
+        </w:rPr>
+        <w:t>Embedded.img.xz</w:t>
+      </w:r>
+      <w:proofErr w:type="spellEnd"/>
+      <w:r>
+        <w:rPr>
+          <w:rFonts w:ascii="Courier 10 Pitch" w:hAnsi="Courier 10 Pitch"/>
+        </w:rPr>
+        <w:t>' File. (Firmware Update)</w:t>
       </w:r>
     </w:p>
     <w:p>
@@ -1844,27 +2382,63 @@
         <w:rPr>
           <w:rFonts w:ascii="Courier 10 Pitch" w:hAnsi="Courier 10 Pitch"/>
         </w:rPr>
-        <w:t>11 - Create 'LiveUSB.img.gz' File. (Rawrite to USB Key)</w:t>
-      </w:r>
-    </w:p>
-    <w:p>
-      <w:pPr>
-        <w:pStyle w:val="Geenafstand"/>
-      </w:pPr>
-      <w:r>
-        <w:t>(This will create the LiveUSB file and embedded file)</w:t>
-      </w:r>
-    </w:p>
-    <w:p>
-      <w:pPr>
-        <w:pStyle w:val="Geenafstand"/>
-      </w:pPr>
-      <w:bookmarkStart w:id="1" w:name="_Hlk486951129"/>
-      <w:r>
-        <w:rPr>
-          <w:rFonts w:ascii="Courier 10 Pitch" w:hAnsi="Courier 10 Pitch"/>
-        </w:rPr>
-        <w:t>12 - Create 'LiveCD' (ISO) File.</w:t>
+        <w:t>11 - Create 'LiveUSB.img.gz' File. (</w:t>
+      </w:r>
+      <w:proofErr w:type="spellStart"/>
+      <w:r>
+        <w:rPr>
+          <w:rFonts w:ascii="Courier 10 Pitch" w:hAnsi="Courier 10 Pitch"/>
+        </w:rPr>
+        <w:t>Rawrite</w:t>
+      </w:r>
+      <w:proofErr w:type="spellEnd"/>
+      <w:r>
+        <w:rPr>
+          <w:rFonts w:ascii="Courier 10 Pitch" w:hAnsi="Courier 10 Pitch"/>
+        </w:rPr>
+        <w:t xml:space="preserve"> to USB Key)</w:t>
+      </w:r>
+    </w:p>
+    <w:p>
+      <w:pPr>
+        <w:pStyle w:val="Geenafstand"/>
+      </w:pPr>
+      <w:r>
+        <w:t xml:space="preserve">(This will create the </w:t>
+      </w:r>
+      <w:proofErr w:type="spellStart"/>
+      <w:r>
+        <w:t>LiveUSB</w:t>
+      </w:r>
+      <w:proofErr w:type="spellEnd"/>
+      <w:r>
+        <w:t xml:space="preserve"> file and embedded file)</w:t>
+      </w:r>
+    </w:p>
+    <w:p>
+      <w:pPr>
+        <w:pStyle w:val="Geenafstand"/>
+      </w:pPr>
+      <w:bookmarkStart w:id="0" w:name="_Hlk486951129"/>
+      <w:r>
+        <w:rPr>
+          <w:rFonts w:ascii="Courier 10 Pitch" w:hAnsi="Courier 10 Pitch"/>
+        </w:rPr>
+        <w:t>12 - Create '</w:t>
+      </w:r>
+      <w:proofErr w:type="spellStart"/>
+      <w:r>
+        <w:rPr>
+          <w:rFonts w:ascii="Courier 10 Pitch" w:hAnsi="Courier 10 Pitch"/>
+        </w:rPr>
+        <w:t>LiveCD</w:t>
+      </w:r>
+      <w:proofErr w:type="spellEnd"/>
+      <w:r>
+        <w:rPr>
+          <w:rFonts w:ascii="Courier 10 Pitch" w:hAnsi="Courier 10 Pitch"/>
+        </w:rPr>
+        <w:t>' (ISO) File.</w:t>
       </w:r>
       <w:r>
         <w:t xml:space="preserve"> </w:t>
@@ -1874,196 +2448,283 @@
       <w:pPr>
         <w:pStyle w:val="Geenafstand"/>
       </w:pPr>
-      <w:bookmarkStart w:id="2" w:name="_Hlk486951185"/>
+      <w:bookmarkStart w:id="1" w:name="_Hlk486951185"/>
+      <w:bookmarkEnd w:id="0"/>
+      <w:r>
+        <w:t xml:space="preserve">(This will create </w:t>
+      </w:r>
+      <w:proofErr w:type="spellStart"/>
+      <w:r>
+        <w:t>theLiveCD</w:t>
+      </w:r>
+      <w:proofErr w:type="spellEnd"/>
+      <w:r>
+        <w:t xml:space="preserve"> </w:t>
+      </w:r>
       <w:bookmarkEnd w:id="1"/>
       <w:r>
-        <w:t xml:space="preserve">(This will create theLiveCD </w:t>
-      </w:r>
+        <w:t>and embedded upgrade file with the checksum files)</w:t>
+      </w:r>
+    </w:p>
+    <w:p>
+      <w:pPr>
+        <w:pStyle w:val="Geenafstand"/>
+      </w:pPr>
+      <w:r>
+        <w:rPr>
+          <w:rFonts w:ascii="Courier 10 Pitch" w:hAnsi="Courier 10 Pitch"/>
+        </w:rPr>
+        <w:t>14 - Create 'Full' (TGZ</w:t>
+      </w:r>
+      <w:r>
+        <w:rPr>
+          <w:rFonts w:ascii="Courier 10 Pitch" w:hAnsi="Courier 10 Pitch"/>
+        </w:rPr>
+        <w:t xml:space="preserve">) </w:t>
+      </w:r>
+      <w:r>
+        <w:rPr>
+          <w:rFonts w:ascii="Courier 10 Pitch" w:hAnsi="Courier 10 Pitch"/>
+        </w:rPr>
+        <w:t xml:space="preserve">Update </w:t>
+      </w:r>
+      <w:r>
+        <w:rPr>
+          <w:rFonts w:ascii="Courier 10 Pitch" w:hAnsi="Courier 10 Pitch"/>
+        </w:rPr>
+        <w:t>File.</w:t>
+      </w:r>
+    </w:p>
+    <w:p>
+      <w:pPr>
+        <w:pStyle w:val="Geenafstand"/>
+      </w:pPr>
+      <w:r>
+        <w:t>(This will create the full upgrade file to upgrade full installs)</w:t>
+      </w:r>
+    </w:p>
+    <w:p>
+      <w:pPr>
+        <w:pStyle w:val="Geenafstand"/>
+      </w:pPr>
+    </w:p>
+    <w:p>
+      <w:pPr>
+        <w:pStyle w:val="Geenafstand"/>
+      </w:pPr>
+      <w:r>
+        <w:rPr>
+          <w:b/>
+          <w:u w:val="single"/>
+        </w:rPr>
+        <w:t>5.</w:t>
+      </w:r>
+      <w:r>
+        <w:rPr>
+          <w:u w:val="single"/>
+        </w:rPr>
+        <w:t xml:space="preserve"> Making a updated translation template for launchpad.</w:t>
+      </w:r>
+    </w:p>
+    <w:p>
+      <w:pPr>
+        <w:pStyle w:val="Geenafstand"/>
+      </w:pPr>
+      <w:r>
+        <w:t xml:space="preserve">This is needed for the </w:t>
+      </w:r>
+      <w:proofErr w:type="spellStart"/>
+      <w:r>
+        <w:t>XigmaNAS</w:t>
+      </w:r>
+      <w:proofErr w:type="spellEnd"/>
+      <w:r>
+        <w:t xml:space="preserve"> </w:t>
+      </w:r>
+      <w:r>
+        <w:t>D</w:t>
+      </w:r>
+      <w:r>
+        <w:t>evelopers only!</w:t>
+      </w:r>
+    </w:p>
+    <w:p>
+      <w:pPr>
+        <w:pStyle w:val="Geenafstand"/>
+      </w:pPr>
+      <w:proofErr w:type="spellStart"/>
+      <w:r>
+        <w:t>XigmaNAS</w:t>
+      </w:r>
+      <w:proofErr w:type="spellEnd"/>
+      <w:r>
+        <w:t xml:space="preserve"> </w:t>
+      </w:r>
+      <w:r>
+        <w:t xml:space="preserve">makes use of </w:t>
+      </w:r>
+      <w:proofErr w:type="spellStart"/>
+      <w:r>
+        <w:t>translation.po</w:t>
+      </w:r>
+      <w:proofErr w:type="spellEnd"/>
+      <w:r>
+        <w:t xml:space="preserve"> files to display the </w:t>
+      </w:r>
+      <w:proofErr w:type="spellStart"/>
+      <w:r>
+        <w:t>WebGUI</w:t>
+      </w:r>
+      <w:proofErr w:type="spellEnd"/>
+      <w:r>
+        <w:t xml:space="preserve"> in another language than English.</w:t>
+      </w:r>
+    </w:p>
+    <w:p>
+      <w:pPr>
+        <w:pStyle w:val="Geenafstand"/>
+      </w:pPr>
+      <w:r>
+        <w:t xml:space="preserve">Only the </w:t>
+      </w:r>
+      <w:r>
+        <w:t>xigmanas</w:t>
+      </w:r>
+      <w:r>
+        <w:t xml:space="preserve">.pot has to be uploaded as we only download the </w:t>
+      </w:r>
+      <w:proofErr w:type="spellStart"/>
+      <w:r>
+        <w:t>translations.po</w:t>
+      </w:r>
+      <w:proofErr w:type="spellEnd"/>
+      <w:r>
+        <w:t xml:space="preserve"> online.</w:t>
+      </w:r>
+    </w:p>
+    <w:p>
+      <w:pPr>
+        <w:pStyle w:val="Geenafstand"/>
+      </w:pPr>
+      <w:r>
+        <w:t>Run below to update the template:</w:t>
+      </w:r>
+    </w:p>
+    <w:p>
+      <w:pPr>
+        <w:pStyle w:val="Geenafstand"/>
+      </w:pPr>
+      <w:r>
+        <w:rPr>
+          <w:rFonts w:ascii="Courier 10 Pitch" w:hAnsi="Courier 10 Pitch"/>
+        </w:rPr>
+        <w:t># cd /</w:t>
+      </w:r>
+      <w:proofErr w:type="spellStart"/>
+      <w:r>
+        <w:rPr>
+          <w:rFonts w:ascii="Courier 10 Pitch" w:hAnsi="Courier 10 Pitch"/>
+        </w:rPr>
+        <w:t>usr</w:t>
+      </w:r>
+      <w:proofErr w:type="spellEnd"/>
+      <w:r>
+        <w:rPr>
+          <w:rFonts w:ascii="Courier 10 Pitch" w:hAnsi="Courier 10 Pitch"/>
+        </w:rPr>
+        <w:t>/local/</w:t>
+      </w:r>
+      <w:proofErr w:type="spellStart"/>
+      <w:r>
+        <w:rPr>
+          <w:rFonts w:ascii="Courier 10 Pitch" w:hAnsi="Courier 10 Pitch"/>
+        </w:rPr>
+        <w:t>xigmanas</w:t>
+      </w:r>
+      <w:proofErr w:type="spellEnd"/>
+      <w:r>
+        <w:rPr>
+          <w:rFonts w:ascii="Courier 10 Pitch" w:hAnsi="Courier 10 Pitch"/>
+        </w:rPr>
+        <w:t>/</w:t>
+      </w:r>
+      <w:proofErr w:type="spellStart"/>
+      <w:r>
+        <w:rPr>
+          <w:rFonts w:ascii="Courier 10 Pitch" w:hAnsi="Courier 10 Pitch"/>
+        </w:rPr>
+        <w:t>svn</w:t>
+      </w:r>
+      <w:proofErr w:type="spellEnd"/>
+      <w:r>
+        <w:rPr>
+          <w:rFonts w:ascii="Courier 10 Pitch" w:hAnsi="Courier 10 Pitch"/>
+        </w:rPr>
+        <w:t>/build</w:t>
+      </w:r>
+    </w:p>
+    <w:p>
+      <w:pPr>
+        <w:pStyle w:val="Geenafstand"/>
+      </w:pPr>
+      <w:r>
+        <w:rPr>
+          <w:rFonts w:ascii="Courier 10 Pitch" w:hAnsi="Courier 10 Pitch"/>
+        </w:rPr>
+        <w:t># ./</w:t>
+      </w:r>
+      <w:r>
+        <w:rPr>
+          <w:rFonts w:ascii="Courier 10 Pitch" w:hAnsi="Courier 10 Pitch"/>
+        </w:rPr>
+        <w:t>xigmanas</w:t>
+      </w:r>
+      <w:r>
+        <w:rPr>
+          <w:rFonts w:ascii="Courier 10 Pitch" w:hAnsi="Courier 10 Pitch"/>
+        </w:rPr>
+        <w:t>-create-pot.sh</w:t>
+      </w:r>
+    </w:p>
+    <w:p>
+      <w:pPr>
+        <w:pStyle w:val="Geenafstand"/>
+      </w:pPr>
+    </w:p>
+    <w:p>
+      <w:pPr>
+        <w:pStyle w:val="Geenafstand"/>
+      </w:pPr>
+      <w:r>
+        <w:lastRenderedPageBreak/>
+        <w:t xml:space="preserve">Hint: Now you are able to locally update a </w:t>
+      </w:r>
+      <w:proofErr w:type="spellStart"/>
+      <w:r>
+        <w:t>translation.po</w:t>
+      </w:r>
+      <w:proofErr w:type="spellEnd"/>
+      <w:r>
+        <w:t xml:space="preserve"> with a program like </w:t>
+      </w:r>
+      <w:proofErr w:type="spellStart"/>
+      <w:r>
+        <w:t>Poedit</w:t>
+      </w:r>
+      <w:proofErr w:type="spellEnd"/>
+      <w:r>
+        <w:t>. Google for it.</w:t>
+      </w:r>
+    </w:p>
+    <w:p>
+      <w:pPr>
+        <w:pStyle w:val="Geenafstand"/>
+      </w:pPr>
+      <w:r>
+        <w:t>Good luck, now you can do it all yourself!</w:t>
+      </w:r>
+      <w:bookmarkStart w:id="2" w:name="_GoBack"/>
       <w:bookmarkEnd w:id="2"/>
-      <w:r>
-        <w:t>and embedded upgrade file with the checksum files)</w:t>
-      </w:r>
-    </w:p>
-    <w:p>
-      <w:pPr>
-        <w:pStyle w:val="Geenafstand"/>
-      </w:pPr>
-      <w:r>
-        <w:rPr>
-          <w:rFonts w:ascii="Courier 10 Pitch" w:hAnsi="Courier 10 Pitch"/>
-        </w:rPr>
-        <w:t>14 - Create 'Full' (TGZ</w:t>
-      </w:r>
-      <w:r>
-        <w:rPr>
-          <w:rFonts w:ascii="Courier 10 Pitch" w:hAnsi="Courier 10 Pitch"/>
-        </w:rPr>
-        <w:t xml:space="preserve">) </w:t>
-      </w:r>
-      <w:r>
-        <w:rPr>
-          <w:rFonts w:ascii="Courier 10 Pitch" w:hAnsi="Courier 10 Pitch"/>
-        </w:rPr>
-        <w:t xml:space="preserve">Update </w:t>
-      </w:r>
-      <w:r>
-        <w:rPr>
-          <w:rFonts w:ascii="Courier 10 Pitch" w:hAnsi="Courier 10 Pitch"/>
-        </w:rPr>
-        <w:t>File.</w:t>
-      </w:r>
-    </w:p>
-    <w:p>
-      <w:pPr>
-        <w:pStyle w:val="Geenafstand"/>
-      </w:pPr>
-      <w:r>
-        <w:t>(This will create the full upgrade file to upgrade full installs)</w:t>
-      </w:r>
-    </w:p>
-    <w:p>
-      <w:pPr>
-        <w:pStyle w:val="Geenafstand"/>
-      </w:pPr>
-    </w:p>
-    <w:p>
-      <w:pPr>
-        <w:pStyle w:val="Geenafstand"/>
-      </w:pPr>
-      <w:r>
-        <w:rPr>
-          <w:b/>
-          <w:u w:val="single"/>
-        </w:rPr>
-        <w:t>5.</w:t>
-      </w:r>
-      <w:r>
-        <w:rPr>
-          <w:u w:val="single"/>
-        </w:rPr>
-        <w:t xml:space="preserve"> Making a updated translation template for launchpad.</w:t>
-      </w:r>
-    </w:p>
-    <w:p>
-      <w:pPr>
-        <w:pStyle w:val="Geenafstand"/>
-      </w:pPr>
-      <w:r>
-        <w:t xml:space="preserve">This is needed for the </w:t>
-      </w:r>
-      <w:r>
-        <w:t>XigmaNAS</w:t>
-      </w:r>
-      <w:r>
-        <w:t xml:space="preserve"> </w:t>
-      </w:r>
-      <w:r>
-        <w:t>D</w:t>
-      </w:r>
-      <w:r>
-        <w:t>evelopers only!</w:t>
-      </w:r>
-    </w:p>
-    <w:p>
-      <w:pPr>
-        <w:pStyle w:val="Geenafstand"/>
-      </w:pPr>
-      <w:r>
-        <w:t xml:space="preserve">XigmaNAS </w:t>
-      </w:r>
-      <w:r>
-        <w:t>makes use of translation.po files to display the WebGUI in another language than English.</w:t>
-      </w:r>
-    </w:p>
-    <w:p>
-      <w:pPr>
-        <w:pStyle w:val="Geenafstand"/>
-      </w:pPr>
-      <w:r>
-        <w:t xml:space="preserve">Only the </w:t>
-      </w:r>
-      <w:r>
-        <w:t>xigmanas</w:t>
-      </w:r>
-      <w:r>
-        <w:t>.pot has to be uploaded as we only download the translations.po online.</w:t>
-      </w:r>
-    </w:p>
-    <w:p>
-      <w:pPr>
-        <w:pStyle w:val="Geenafstand"/>
-      </w:pPr>
-      <w:r>
-        <w:t>Run below to update the template:</w:t>
-      </w:r>
-    </w:p>
-    <w:p>
-      <w:pPr>
-        <w:pStyle w:val="Geenafstand"/>
-      </w:pPr>
-      <w:r>
-        <w:rPr>
-          <w:rFonts w:ascii="Courier 10 Pitch" w:hAnsi="Courier 10 Pitch"/>
-        </w:rPr>
-        <w:t># cd /usr/local/</w:t>
-      </w:r>
-      <w:r>
-        <w:rPr>
-          <w:rFonts w:ascii="Courier 10 Pitch" w:hAnsi="Courier 10 Pitch"/>
-        </w:rPr>
-        <w:t>xigmanas</w:t>
-      </w:r>
-      <w:r>
-        <w:rPr>
-          <w:rFonts w:ascii="Courier 10 Pitch" w:hAnsi="Courier 10 Pitch"/>
-        </w:rPr>
-        <w:t>/svn/build</w:t>
-      </w:r>
-    </w:p>
-    <w:p>
-      <w:pPr>
-        <w:pStyle w:val="Geenafstand"/>
-      </w:pPr>
-      <w:r>
-        <w:rPr>
-          <w:rFonts w:ascii="Courier 10 Pitch" w:hAnsi="Courier 10 Pitch"/>
-        </w:rPr>
-        <w:t># ./</w:t>
-      </w:r>
-      <w:r>
-        <w:rPr>
-          <w:rFonts w:ascii="Courier 10 Pitch" w:hAnsi="Courier 10 Pitch"/>
-        </w:rPr>
-        <w:t>xigmanas</w:t>
-      </w:r>
-      <w:r>
-        <w:rPr>
-          <w:rFonts w:ascii="Courier 10 Pitch" w:hAnsi="Courier 10 Pitch"/>
-        </w:rPr>
-        <w:t>-create-pot.sh</w:t>
-      </w:r>
-    </w:p>
-    <w:p>
-      <w:pPr>
-        <w:pStyle w:val="Geenafstand"/>
-      </w:pPr>
-    </w:p>
-    <w:p>
-      <w:pPr>
-        <w:pStyle w:val="Geenafstand"/>
-      </w:pPr>
-      <w:r>
-        <w:lastRenderedPageBreak/>
-        <w:t>Hint: Now you are able to locally update a translaton.po with a program like Poedit. Google for it.</w:t>
-      </w:r>
-    </w:p>
-    <w:p>
-      <w:pPr>
-        <w:pStyle w:val="Geenafstand"/>
-      </w:pPr>
-      <w:r>
-        <w:t>Good luck, now you can do it all yourself!</w:t>
-      </w:r>
     </w:p>
     <w:sectPr>
       <w:footerReference w:type="default" r:id="rId7"/>
@@ -2181,7 +2842,7 @@
         <w:szCs w:val="14"/>
         <w:lang w:eastAsia="nl-NL"/>
       </w:rPr>
-      <w:t xml:space="preserve"> </w:t>
+      <w:t>-2021</w:t>
     </w:r>
     <w:r>
       <w:rPr>
@@ -2191,7 +2852,29 @@
         <w:szCs w:val="14"/>
         <w:lang w:eastAsia="nl-NL"/>
       </w:rPr>
-      <w:t>XigmaNAS®</w:t>
+      <w:t xml:space="preserve"> </w:t>
+    </w:r>
+    <w:proofErr w:type="spellStart"/>
+    <w:r>
+      <w:rPr>
+        <w:rFonts w:ascii="Courier New" w:hAnsi="Courier New" w:cs="Courier New"/>
+        <w:b/>
+        <w:sz w:val="14"/>
+        <w:szCs w:val="14"/>
+        <w:lang w:eastAsia="nl-NL"/>
+      </w:rPr>
+      <w:t>XigmaNAS</w:t>
+    </w:r>
+    <w:proofErr w:type="spellEnd"/>
+    <w:r>
+      <w:rPr>
+        <w:rFonts w:ascii="Courier New" w:hAnsi="Courier New" w:cs="Courier New"/>
+        <w:b/>
+        <w:sz w:val="14"/>
+        <w:szCs w:val="14"/>
+        <w:lang w:eastAsia="nl-NL"/>
+      </w:rPr>
+      <w:t>®</w:t>
     </w:r>
     <w:r>
       <w:rPr>

</xml_diff>

<commit_message>
Upgrade underlying OS to 14.2-RELEASE P0.
git-svn-id: https://svn.code.sf.net/p/xigmanas/code/trunk@10197 beaaabd7-781f-4c1e-bc4d-5cfe25df7511
</commit_message>
<xml_diff>
--- a/doc/Development Manual.docx
+++ b/doc/Development Manual.docx
@@ -144,7 +144,7 @@
         <w:rPr>
           <w:u w:val="single"/>
         </w:rPr>
-        <w:t>3</w:t>
+        <w:t>4</w:t>
       </w:r>
       <w:r>
         <w:rPr>
@@ -156,7 +156,7 @@
         <w:rPr>
           <w:u w:val="single"/>
         </w:rPr>
-        <w:t>3</w:t>
+        <w:t>2</w:t>
       </w:r>
       <w:r>
         <w:rPr>

</xml_diff>